<commit_message>
Made navigation to mid-section and updated resume
</commit_message>
<xml_diff>
--- a/public/Mohamed_Bakour_Resume.docx
+++ b/public/Mohamed_Bakour_Resume.docx
@@ -109,6 +109,14 @@
           <w:lang w:val="en-US"/>
         </w:rPr>
         <w:instrText>"</w:instrText>
+      </w:r>
+      <w:r>
+        <w:rPr>
+          <w:rFonts w:asciiTheme="majorBidi" w:hAnsiTheme="majorBidi" w:cstheme="majorBidi"/>
+          <w:sz w:val="24"/>
+          <w:szCs w:val="24"/>
+          <w:lang w:val="en-US"/>
+        </w:rPr>
       </w:r>
       <w:r>
         <w:rPr>
@@ -215,27 +223,7 @@
             <w:szCs w:val="24"/>
             <w:lang w:val="en-US"/>
           </w:rPr>
-          <w:t>bakour.d</w:t>
-        </w:r>
-        <w:r>
-          <w:rPr>
-            <w:rStyle w:val="Hyperlink"/>
-            <w:rFonts w:asciiTheme="majorBidi" w:hAnsiTheme="majorBidi" w:cstheme="majorBidi"/>
-            <w:sz w:val="24"/>
-            <w:szCs w:val="24"/>
-            <w:lang w:val="en-US"/>
-          </w:rPr>
-          <w:t>e</w:t>
-        </w:r>
-        <w:r>
-          <w:rPr>
-            <w:rStyle w:val="Hyperlink"/>
-            <w:rFonts w:asciiTheme="majorBidi" w:hAnsiTheme="majorBidi" w:cstheme="majorBidi"/>
-            <w:sz w:val="24"/>
-            <w:szCs w:val="24"/>
-            <w:lang w:val="en-US"/>
-          </w:rPr>
-          <w:t>v</w:t>
+          <w:t>bakour.dev</w:t>
         </w:r>
         <w:proofErr w:type="spellEnd"/>
       </w:hyperlink>
@@ -793,16 +781,6 @@
               <w:t>Elementary Level</w:t>
             </w:r>
           </w:p>
-          <w:p>
-            <w:pPr>
-              <w:rPr>
-                <w:rFonts w:asciiTheme="majorBidi" w:hAnsiTheme="majorBidi" w:cstheme="majorBidi"/>
-                <w:sz w:val="24"/>
-                <w:szCs w:val="24"/>
-                <w:lang w:val="en-US"/>
-              </w:rPr>
-            </w:pPr>
-          </w:p>
         </w:tc>
       </w:tr>
     </w:tbl>
@@ -1798,6 +1776,77 @@
         </w:rPr>
         <w:t>, and TypeScript.</w:t>
       </w:r>
+    </w:p>
+    <w:p>
+      <w:pPr>
+        <w:rPr>
+          <w:rFonts w:asciiTheme="majorBidi" w:hAnsiTheme="majorBidi" w:cstheme="majorBidi"/>
+          <w:sz w:val="24"/>
+          <w:szCs w:val="24"/>
+          <w:lang w:val="en-US"/>
+        </w:rPr>
+      </w:pPr>
+      <w:r>
+        <w:rPr>
+          <w:rFonts w:asciiTheme="majorBidi" w:hAnsiTheme="majorBidi" w:cstheme="majorBidi"/>
+          <w:sz w:val="24"/>
+          <w:szCs w:val="24"/>
+          <w:lang w:val="en-US"/>
+        </w:rPr>
+        <w:t xml:space="preserve">       </w:t>
+      </w:r>
+      <w:r>
+        <w:rPr>
+          <w:rFonts w:asciiTheme="majorBidi" w:hAnsiTheme="majorBidi" w:cstheme="majorBidi"/>
+          <w:sz w:val="24"/>
+          <w:szCs w:val="24"/>
+          <w:lang w:val="en-US"/>
+        </w:rPr>
+        <w:t xml:space="preserve">More </w:t>
+      </w:r>
+      <w:r>
+        <w:rPr>
+          <w:rFonts w:asciiTheme="majorBidi" w:hAnsiTheme="majorBidi" w:cstheme="majorBidi"/>
+          <w:sz w:val="24"/>
+          <w:szCs w:val="24"/>
+          <w:lang w:val="en-US"/>
+        </w:rPr>
+        <w:t xml:space="preserve">projects available on my portfolio: </w:t>
+      </w:r>
+      <w:hyperlink r:id="rId10" w:history="1">
+        <w:proofErr w:type="spellStart"/>
+        <w:r>
+          <w:rPr>
+            <w:rStyle w:val="Hyperlink"/>
+            <w:rFonts w:asciiTheme="majorBidi" w:hAnsiTheme="majorBidi" w:cstheme="majorBidi"/>
+            <w:sz w:val="24"/>
+            <w:szCs w:val="24"/>
+            <w:lang w:val="en-US"/>
+          </w:rPr>
+          <w:t>bako</w:t>
+        </w:r>
+        <w:r>
+          <w:rPr>
+            <w:rStyle w:val="Hyperlink"/>
+            <w:rFonts w:asciiTheme="majorBidi" w:hAnsiTheme="majorBidi" w:cstheme="majorBidi"/>
+            <w:sz w:val="24"/>
+            <w:szCs w:val="24"/>
+            <w:lang w:val="en-US"/>
+          </w:rPr>
+          <w:t>u</w:t>
+        </w:r>
+        <w:r>
+          <w:rPr>
+            <w:rStyle w:val="Hyperlink"/>
+            <w:rFonts w:asciiTheme="majorBidi" w:hAnsiTheme="majorBidi" w:cstheme="majorBidi"/>
+            <w:sz w:val="24"/>
+            <w:szCs w:val="24"/>
+            <w:lang w:val="en-US"/>
+          </w:rPr>
+          <w:t>r.dev</w:t>
+        </w:r>
+        <w:proofErr w:type="spellEnd"/>
+      </w:hyperlink>
     </w:p>
     <w:sectPr>
       <w:pgSz w:w="11906" w:h="16838"/>

</xml_diff>

<commit_message>
Add new project, edit resume
</commit_message>
<xml_diff>
--- a/public/Mohamed_Bakour_Resume.docx
+++ b/public/Mohamed_Bakour_Resume.docx
@@ -539,7 +539,7 @@
                 <w:szCs w:val="24"/>
                 <w:lang w:val="en-US"/>
               </w:rPr>
-              <w:t>Software</w:t>
+              <w:t>Technical</w:t>
             </w:r>
             <w:r>
               <w:rPr>
@@ -644,7 +644,25 @@
                 <w:szCs w:val="24"/>
                 <w:lang w:val="en-US"/>
               </w:rPr>
-              <w:t>TailwindCSS,</w:t>
+              <w:t>Tailwind</w:t>
+            </w:r>
+            <w:r>
+              <w:rPr>
+                <w:rFonts w:asciiTheme="majorBidi" w:hAnsiTheme="majorBidi" w:cstheme="majorBidi"/>
+                <w:sz w:val="24"/>
+                <w:szCs w:val="24"/>
+                <w:lang w:val="en-US"/>
+              </w:rPr>
+              <w:t xml:space="preserve"> </w:t>
+            </w:r>
+            <w:r>
+              <w:rPr>
+                <w:rFonts w:asciiTheme="majorBidi" w:hAnsiTheme="majorBidi" w:cstheme="majorBidi"/>
+                <w:sz w:val="24"/>
+                <w:szCs w:val="24"/>
+                <w:lang w:val="en-US"/>
+              </w:rPr>
+              <w:t>CSS,</w:t>
             </w:r>
             <w:r>
               <w:rPr>
@@ -865,7 +883,35 @@
           <w:iCs/>
           <w:lang w:val="en-US"/>
         </w:rPr>
-        <w:t xml:space="preserve">                    Analysis of Algorithms                            Discrete Mathematics</w:t>
+        <w:t xml:space="preserve">                    </w:t>
+      </w:r>
+      <w:r>
+        <w:rPr>
+          <w:rFonts w:asciiTheme="majorBidi" w:hAnsiTheme="majorBidi" w:cstheme="majorBidi"/>
+          <w:i/>
+          <w:iCs/>
+          <w:lang w:val="en-US"/>
+        </w:rPr>
+        <w:t>Database Management Systems</w:t>
+      </w:r>
+      <w:r>
+        <w:rPr>
+          <w:rFonts w:asciiTheme="majorBidi" w:hAnsiTheme="majorBidi" w:cstheme="majorBidi"/>
+          <w:i/>
+          <w:iCs/>
+          <w:lang w:val="en-US"/>
+        </w:rPr>
+        <w:tab/>
+      </w:r>
+      <w:r>
+        <w:rPr>
+          <w:rFonts w:asciiTheme="majorBidi" w:hAnsiTheme="majorBidi" w:cstheme="majorBidi"/>
+          <w:i/>
+          <w:iCs/>
+          <w:lang w:val="en-US"/>
+        </w:rPr>
+        <w:tab/>
+        <w:t xml:space="preserve">     Web Programming</w:t>
       </w:r>
     </w:p>
     <w:p>
@@ -908,7 +954,16 @@
           <w:iCs/>
           <w:lang w:val="en-US"/>
         </w:rPr>
-        <w:t xml:space="preserve">       Computing Systems</w:t>
+        <w:t xml:space="preserve">       </w:t>
+      </w:r>
+      <w:r>
+        <w:rPr>
+          <w:rFonts w:asciiTheme="majorBidi" w:hAnsiTheme="majorBidi" w:cstheme="majorBidi"/>
+          <w:i/>
+          <w:iCs/>
+          <w:lang w:val="en-US"/>
+        </w:rPr>
+        <w:t>Machine Learning</w:t>
       </w:r>
       <w:r>
         <w:rPr>
@@ -1104,6 +1159,145 @@
           <w:szCs w:val="24"/>
           <w:lang w:val="en-US"/>
         </w:rPr>
+        <w:t>Mallikni</w:t>
+      </w:r>
+      <w:proofErr w:type="spellEnd"/>
+      <w:r>
+        <w:rPr>
+          <w:rFonts w:asciiTheme="majorBidi" w:hAnsiTheme="majorBidi" w:cstheme="majorBidi"/>
+          <w:sz w:val="24"/>
+          <w:szCs w:val="24"/>
+          <w:lang w:val="en-US"/>
+        </w:rPr>
+        <w:t xml:space="preserve"> – Real-estate web app platform for advertising properties                                    </w:t>
+      </w:r>
+      <w:hyperlink r:id="rId10" w:history="1">
+        <w:r>
+          <w:rPr>
+            <w:rStyle w:val="Hyperlink"/>
+            <w:rFonts w:asciiTheme="majorBidi" w:hAnsiTheme="majorBidi" w:cstheme="majorBidi"/>
+            <w:sz w:val="24"/>
+            <w:szCs w:val="24"/>
+            <w:lang w:val="en-US"/>
+          </w:rPr>
+          <w:t>GitHub repo</w:t>
+        </w:r>
+      </w:hyperlink>
+    </w:p>
+    <w:p>
+      <w:pPr>
+        <w:pStyle w:val="ListParagraph"/>
+        <w:numPr>
+          <w:ilvl w:val="1"/>
+          <w:numId w:val="4"/>
+        </w:numPr>
+        <w:rPr>
+          <w:rFonts w:asciiTheme="majorBidi" w:hAnsiTheme="majorBidi" w:cstheme="majorBidi"/>
+          <w:sz w:val="24"/>
+          <w:szCs w:val="24"/>
+          <w:lang w:val="en-US"/>
+        </w:rPr>
+      </w:pPr>
+      <w:r>
+        <w:rPr>
+          <w:rFonts w:asciiTheme="majorBidi" w:hAnsiTheme="majorBidi" w:cstheme="majorBidi"/>
+          <w:sz w:val="24"/>
+          <w:szCs w:val="24"/>
+          <w:lang w:val="en-US"/>
+        </w:rPr>
+        <w:t>Utilized MERN stack technologies and TypeScript to build a full-stack web application</w:t>
+      </w:r>
+    </w:p>
+    <w:p>
+      <w:pPr>
+        <w:pStyle w:val="ListParagraph"/>
+        <w:numPr>
+          <w:ilvl w:val="1"/>
+          <w:numId w:val="4"/>
+        </w:numPr>
+        <w:rPr>
+          <w:rFonts w:asciiTheme="majorBidi" w:hAnsiTheme="majorBidi" w:cstheme="majorBidi"/>
+          <w:sz w:val="24"/>
+          <w:szCs w:val="24"/>
+          <w:lang w:val="en-US"/>
+        </w:rPr>
+      </w:pPr>
+      <w:r>
+        <w:rPr>
+          <w:rFonts w:asciiTheme="majorBidi" w:hAnsiTheme="majorBidi" w:cstheme="majorBidi"/>
+          <w:sz w:val="24"/>
+          <w:szCs w:val="24"/>
+          <w:lang w:val="en-US"/>
+        </w:rPr>
+        <w:t xml:space="preserve">Designed user interface using </w:t>
+      </w:r>
+      <w:proofErr w:type="spellStart"/>
+      <w:r>
+        <w:rPr>
+          <w:rFonts w:asciiTheme="majorBidi" w:hAnsiTheme="majorBidi" w:cstheme="majorBidi"/>
+          <w:sz w:val="24"/>
+          <w:szCs w:val="24"/>
+          <w:lang w:val="en-US"/>
+        </w:rPr>
+        <w:t>figma</w:t>
+      </w:r>
+      <w:proofErr w:type="spellEnd"/>
+      <w:r>
+        <w:rPr>
+          <w:rFonts w:asciiTheme="majorBidi" w:hAnsiTheme="majorBidi" w:cstheme="majorBidi"/>
+          <w:sz w:val="24"/>
+          <w:szCs w:val="24"/>
+          <w:lang w:val="en-US"/>
+        </w:rPr>
+        <w:t>, and styled in React with Tailwind CSS</w:t>
+      </w:r>
+    </w:p>
+    <w:p>
+      <w:pPr>
+        <w:pStyle w:val="ListParagraph"/>
+        <w:numPr>
+          <w:ilvl w:val="1"/>
+          <w:numId w:val="4"/>
+        </w:numPr>
+        <w:rPr>
+          <w:rFonts w:asciiTheme="majorBidi" w:hAnsiTheme="majorBidi" w:cstheme="majorBidi"/>
+          <w:sz w:val="24"/>
+          <w:szCs w:val="24"/>
+          <w:lang w:val="en-US"/>
+        </w:rPr>
+      </w:pPr>
+      <w:r>
+        <w:rPr>
+          <w:rFonts w:asciiTheme="majorBidi" w:hAnsiTheme="majorBidi" w:cstheme="majorBidi"/>
+          <w:sz w:val="24"/>
+          <w:szCs w:val="24"/>
+          <w:lang w:val="en-US"/>
+        </w:rPr>
+        <w:t>Implemented authentication, authorization, filtering, file uploads to Amazon S3, and more</w:t>
+      </w:r>
+    </w:p>
+    <w:p>
+      <w:pPr>
+        <w:pStyle w:val="ListParagraph"/>
+        <w:numPr>
+          <w:ilvl w:val="0"/>
+          <w:numId w:val="4"/>
+        </w:numPr>
+        <w:rPr>
+          <w:rFonts w:asciiTheme="majorBidi" w:hAnsiTheme="majorBidi" w:cstheme="majorBidi"/>
+          <w:sz w:val="24"/>
+          <w:szCs w:val="24"/>
+          <w:lang w:val="en-US"/>
+        </w:rPr>
+      </w:pPr>
+      <w:proofErr w:type="spellStart"/>
+      <w:r>
+        <w:rPr>
+          <w:rFonts w:asciiTheme="majorBidi" w:hAnsiTheme="majorBidi" w:cstheme="majorBidi"/>
+          <w:sz w:val="24"/>
+          <w:szCs w:val="24"/>
+          <w:lang w:val="en-US"/>
+        </w:rPr>
         <w:t>Peeko</w:t>
       </w:r>
       <w:proofErr w:type="spellEnd"/>
@@ -1270,7 +1464,7 @@
         <w:tab/>
         <w:t xml:space="preserve"> </w:t>
       </w:r>
-      <w:hyperlink r:id="rId10" w:history="1">
+      <w:hyperlink r:id="rId11" w:history="1">
         <w:r>
           <w:rPr>
             <w:rStyle w:val="Hyperlink"/>
@@ -1322,16 +1516,25 @@
           <w:szCs w:val="24"/>
           <w:lang w:val="en-US"/>
         </w:rPr>
-        <w:t>user interface using React.js and TailwindCSS</w:t>
-      </w:r>
-      <w:r>
-        <w:rPr>
-          <w:rFonts w:asciiTheme="majorBidi" w:hAnsiTheme="majorBidi" w:cstheme="majorBidi"/>
-          <w:sz w:val="24"/>
-          <w:szCs w:val="24"/>
-          <w:lang w:val="en-US"/>
-        </w:rPr>
-        <w:t>.</w:t>
+        <w:t>user interface using React.js and Tailwind</w:t>
+      </w:r>
+      <w:r>
+        <w:rPr>
+          <w:rFonts w:asciiTheme="majorBidi" w:hAnsiTheme="majorBidi" w:cstheme="majorBidi"/>
+          <w:sz w:val="24"/>
+          <w:szCs w:val="24"/>
+          <w:lang w:val="en-US"/>
+        </w:rPr>
+        <w:t xml:space="preserve"> </w:t>
+      </w:r>
+      <w:r>
+        <w:rPr>
+          <w:rFonts w:asciiTheme="majorBidi" w:hAnsiTheme="majorBidi" w:cstheme="majorBidi"/>
+          <w:sz w:val="24"/>
+          <w:szCs w:val="24"/>
+          <w:lang w:val="en-US"/>
+        </w:rPr>
+        <w:t>CSS</w:t>
       </w:r>
     </w:p>
     <w:p>
@@ -1357,15 +1560,6 @@
         </w:rPr>
         <w:t>Built REST API backend service using Node.js, Express.js, and TypeScript</w:t>
       </w:r>
-      <w:r>
-        <w:rPr>
-          <w:rFonts w:asciiTheme="majorBidi" w:hAnsiTheme="majorBidi" w:cstheme="majorBidi"/>
-          <w:sz w:val="24"/>
-          <w:szCs w:val="24"/>
-          <w:lang w:val="en-US"/>
-        </w:rPr>
-        <w:t>.</w:t>
-      </w:r>
     </w:p>
     <w:p>
       <w:pPr>
@@ -1408,15 +1602,6 @@
         </w:rPr>
         <w:t>MongoDB database, and stored video files on AWS S3 service</w:t>
       </w:r>
-      <w:r>
-        <w:rPr>
-          <w:rFonts w:asciiTheme="majorBidi" w:hAnsiTheme="majorBidi" w:cstheme="majorBidi"/>
-          <w:sz w:val="24"/>
-          <w:szCs w:val="24"/>
-          <w:lang w:val="en-US"/>
-        </w:rPr>
-        <w:t>.</w:t>
-      </w:r>
     </w:p>
     <w:p>
       <w:pPr>
@@ -1457,7 +1642,7 @@
           <w:szCs w:val="24"/>
           <w:lang w:val="en-US"/>
         </w:rPr>
-        <w:t xml:space="preserve"> features.</w:t>
+        <w:t xml:space="preserve"> features</w:t>
       </w:r>
     </w:p>
     <w:p>
@@ -1492,7 +1677,16 @@
           <w:szCs w:val="24"/>
           <w:lang w:val="en-US"/>
         </w:rPr>
-        <w:t xml:space="preserve"> – Node.js library for creating filesystem-based JSON databases.</w:t>
+        <w:t xml:space="preserve"> – Node.js library for creating filesystem-based JSON </w:t>
+      </w:r>
+      <w:r>
+        <w:rPr>
+          <w:rFonts w:asciiTheme="majorBidi" w:hAnsiTheme="majorBidi" w:cstheme="majorBidi"/>
+          <w:sz w:val="24"/>
+          <w:szCs w:val="24"/>
+          <w:lang w:val="en-US"/>
+        </w:rPr>
+        <w:t xml:space="preserve">databases </w:t>
       </w:r>
       <w:r>
         <w:rPr>
@@ -1519,10 +1713,27 @@
           <w:szCs w:val="24"/>
           <w:lang w:val="en-US"/>
         </w:rPr>
-        <w:tab/>
+        <w:t xml:space="preserve">   </w:t>
+      </w:r>
+      <w:r>
+        <w:rPr>
+          <w:rFonts w:asciiTheme="majorBidi" w:hAnsiTheme="majorBidi" w:cstheme="majorBidi"/>
+          <w:sz w:val="24"/>
+          <w:szCs w:val="24"/>
+          <w:lang w:val="en-US"/>
+        </w:rPr>
         <w:t xml:space="preserve"> </w:t>
       </w:r>
-      <w:hyperlink r:id="rId11" w:history="1">
+      <w:r>
+        <w:rPr>
+          <w:rFonts w:asciiTheme="majorBidi" w:hAnsiTheme="majorBidi" w:cstheme="majorBidi"/>
+          <w:sz w:val="24"/>
+          <w:szCs w:val="24"/>
+          <w:lang w:val="en-US"/>
+        </w:rPr>
+        <w:t xml:space="preserve">         </w:t>
+      </w:r>
+      <w:hyperlink r:id="rId12" w:history="1">
         <w:r>
           <w:rPr>
             <w:rStyle w:val="Hyperlink"/>
@@ -1574,17 +1785,19 @@
           <w:szCs w:val="24"/>
           <w:lang w:val="en-US"/>
         </w:rPr>
-        <w:t xml:space="preserve"> and explored publishing libraries on npm</w:t>
-      </w:r>
-      <w:r>
-        <w:rPr>
-          <w:rFonts w:asciiTheme="majorBidi" w:hAnsiTheme="majorBidi" w:cstheme="majorBidi"/>
-          <w:sz w:val="24"/>
-          <w:szCs w:val="24"/>
-          <w:lang w:val="en-US"/>
-        </w:rPr>
-        <w:t>.</w:t>
-      </w:r>
+        <w:t xml:space="preserve"> and explored publishing libraries on </w:t>
+      </w:r>
+      <w:proofErr w:type="spellStart"/>
+      <w:r>
+        <w:rPr>
+          <w:rFonts w:asciiTheme="majorBidi" w:hAnsiTheme="majorBidi" w:cstheme="majorBidi"/>
+          <w:sz w:val="24"/>
+          <w:szCs w:val="24"/>
+          <w:lang w:val="en-US"/>
+        </w:rPr>
+        <w:t>npm</w:t>
+      </w:r>
+      <w:proofErr w:type="spellEnd"/>
     </w:p>
     <w:p>
       <w:pPr>
@@ -1618,15 +1831,6 @@
         </w:rPr>
         <w:t xml:space="preserve"> functionalities to create and manage databases and collections on the filesystem</w:t>
       </w:r>
-      <w:r>
-        <w:rPr>
-          <w:rFonts w:asciiTheme="majorBidi" w:hAnsiTheme="majorBidi" w:cstheme="majorBidi"/>
-          <w:sz w:val="24"/>
-          <w:szCs w:val="24"/>
-          <w:lang w:val="en-US"/>
-        </w:rPr>
-        <w:t>.</w:t>
-      </w:r>
     </w:p>
     <w:p>
       <w:pPr>
@@ -1649,210 +1853,7 @@
           <w:szCs w:val="24"/>
           <w:lang w:val="en-US"/>
         </w:rPr>
-        <w:t>Utilized OOP knowledge to implement methods for manipulating and querying data.</w:t>
-      </w:r>
-    </w:p>
-    <w:p>
-      <w:pPr>
-        <w:pStyle w:val="ListParagraph"/>
-        <w:numPr>
-          <w:ilvl w:val="0"/>
-          <w:numId w:val="4"/>
-        </w:numPr>
-        <w:rPr>
-          <w:rFonts w:asciiTheme="majorBidi" w:hAnsiTheme="majorBidi" w:cstheme="majorBidi"/>
-          <w:sz w:val="24"/>
-          <w:szCs w:val="24"/>
-          <w:lang w:val="en-US"/>
-        </w:rPr>
-      </w:pPr>
-      <w:proofErr w:type="spellStart"/>
-      <w:r>
-        <w:rPr>
-          <w:rFonts w:asciiTheme="majorBidi" w:hAnsiTheme="majorBidi" w:cstheme="majorBidi"/>
-          <w:sz w:val="24"/>
-          <w:szCs w:val="24"/>
-          <w:lang w:val="en-US"/>
-        </w:rPr>
-        <w:t>WeSchool</w:t>
-      </w:r>
-      <w:proofErr w:type="spellEnd"/>
-      <w:r>
-        <w:rPr>
-          <w:rFonts w:asciiTheme="majorBidi" w:hAnsiTheme="majorBidi" w:cstheme="majorBidi"/>
-          <w:sz w:val="24"/>
-          <w:szCs w:val="24"/>
-          <w:lang w:val="en-US"/>
-        </w:rPr>
-        <w:t xml:space="preserve"> –</w:t>
-      </w:r>
-      <w:r>
-        <w:rPr>
-          <w:rFonts w:asciiTheme="majorBidi" w:hAnsiTheme="majorBidi" w:cstheme="majorBidi"/>
-          <w:sz w:val="24"/>
-          <w:szCs w:val="24"/>
-          <w:lang w:val="en-US"/>
-        </w:rPr>
-        <w:t xml:space="preserve"> School classroom management platform web application.</w:t>
-      </w:r>
-      <w:r>
-        <w:rPr>
-          <w:rFonts w:asciiTheme="majorBidi" w:hAnsiTheme="majorBidi" w:cstheme="majorBidi"/>
-          <w:sz w:val="24"/>
-          <w:szCs w:val="24"/>
-          <w:lang w:val="en-US"/>
-        </w:rPr>
-        <w:tab/>
-        <w:t xml:space="preserve">         </w:t>
-      </w:r>
-      <w:r>
-        <w:rPr>
-          <w:rFonts w:asciiTheme="majorBidi" w:hAnsiTheme="majorBidi" w:cstheme="majorBidi"/>
-          <w:sz w:val="24"/>
-          <w:szCs w:val="24"/>
-          <w:lang w:val="en-US"/>
-        </w:rPr>
-        <w:t xml:space="preserve">    </w:t>
-      </w:r>
-      <w:r>
-        <w:rPr>
-          <w:rFonts w:asciiTheme="majorBidi" w:hAnsiTheme="majorBidi" w:cstheme="majorBidi"/>
-          <w:sz w:val="24"/>
-          <w:szCs w:val="24"/>
-          <w:lang w:val="en-US"/>
-        </w:rPr>
-        <w:tab/>
-        <w:t xml:space="preserve"> </w:t>
-      </w:r>
-      <w:hyperlink r:id="rId12" w:history="1">
-        <w:r>
-          <w:rPr>
-            <w:rStyle w:val="Hyperlink"/>
-            <w:rFonts w:asciiTheme="majorBidi" w:hAnsiTheme="majorBidi" w:cstheme="majorBidi"/>
-            <w:sz w:val="24"/>
-            <w:szCs w:val="24"/>
-            <w:lang w:val="en-US"/>
-          </w:rPr>
-          <w:t>Live demo</w:t>
-        </w:r>
-      </w:hyperlink>
-    </w:p>
-    <w:p>
-      <w:pPr>
-        <w:pStyle w:val="ListParagraph"/>
-        <w:numPr>
-          <w:ilvl w:val="1"/>
-          <w:numId w:val="4"/>
-        </w:numPr>
-        <w:rPr>
-          <w:rFonts w:asciiTheme="majorBidi" w:hAnsiTheme="majorBidi" w:cstheme="majorBidi"/>
-          <w:sz w:val="24"/>
-          <w:szCs w:val="24"/>
-          <w:lang w:val="en-US"/>
-        </w:rPr>
-      </w:pPr>
-      <w:r>
-        <w:rPr>
-          <w:rFonts w:asciiTheme="majorBidi" w:hAnsiTheme="majorBidi" w:cstheme="majorBidi"/>
-          <w:sz w:val="24"/>
-          <w:szCs w:val="24"/>
-          <w:lang w:val="en-US"/>
-        </w:rPr>
-        <w:t xml:space="preserve">Designed and built user interface using HTML/CSS and </w:t>
-      </w:r>
-      <w:r>
-        <w:rPr>
-          <w:rFonts w:asciiTheme="majorBidi" w:hAnsiTheme="majorBidi" w:cstheme="majorBidi"/>
-          <w:sz w:val="24"/>
-          <w:szCs w:val="24"/>
-          <w:lang w:val="en-US"/>
-        </w:rPr>
-        <w:t>SASS and</w:t>
-      </w:r>
-      <w:r>
-        <w:rPr>
-          <w:rFonts w:asciiTheme="majorBidi" w:hAnsiTheme="majorBidi" w:cstheme="majorBidi"/>
-          <w:sz w:val="24"/>
-          <w:szCs w:val="24"/>
-          <w:lang w:val="en-US"/>
-        </w:rPr>
-        <w:t xml:space="preserve"> served views using EJS.</w:t>
-      </w:r>
-    </w:p>
-    <w:p>
-      <w:pPr>
-        <w:pStyle w:val="ListParagraph"/>
-        <w:numPr>
-          <w:ilvl w:val="1"/>
-          <w:numId w:val="4"/>
-        </w:numPr>
-        <w:rPr>
-          <w:rFonts w:asciiTheme="majorBidi" w:hAnsiTheme="majorBidi" w:cstheme="majorBidi"/>
-          <w:sz w:val="24"/>
-          <w:szCs w:val="24"/>
-          <w:lang w:val="en-US"/>
-        </w:rPr>
-      </w:pPr>
-      <w:r>
-        <w:rPr>
-          <w:rFonts w:asciiTheme="majorBidi" w:hAnsiTheme="majorBidi" w:cstheme="majorBidi"/>
-          <w:sz w:val="24"/>
-          <w:szCs w:val="24"/>
-          <w:lang w:val="en-US"/>
-        </w:rPr>
-        <w:t>Built REST API backend serv</w:t>
-      </w:r>
-      <w:r>
-        <w:rPr>
-          <w:rFonts w:asciiTheme="majorBidi" w:hAnsiTheme="majorBidi" w:cstheme="majorBidi"/>
-          <w:sz w:val="24"/>
-          <w:szCs w:val="24"/>
-          <w:lang w:val="en-US"/>
-        </w:rPr>
-        <w:tab/>
-        <w:t>ice using Node.js, Express.js, and MongoDB</w:t>
-      </w:r>
-      <w:r>
-        <w:rPr>
-          <w:rFonts w:asciiTheme="majorBidi" w:hAnsiTheme="majorBidi" w:cstheme="majorBidi"/>
-          <w:sz w:val="24"/>
-          <w:szCs w:val="24"/>
-          <w:lang w:val="en-US"/>
-        </w:rPr>
-        <w:t>.</w:t>
-      </w:r>
-    </w:p>
-    <w:p>
-      <w:pPr>
-        <w:pStyle w:val="ListParagraph"/>
-        <w:numPr>
-          <w:ilvl w:val="1"/>
-          <w:numId w:val="4"/>
-        </w:numPr>
-        <w:rPr>
-          <w:rFonts w:asciiTheme="majorBidi" w:hAnsiTheme="majorBidi" w:cstheme="majorBidi"/>
-          <w:sz w:val="24"/>
-          <w:szCs w:val="24"/>
-          <w:lang w:val="en-US"/>
-        </w:rPr>
-      </w:pPr>
-      <w:r>
-        <w:rPr>
-          <w:rFonts w:asciiTheme="majorBidi" w:hAnsiTheme="majorBidi" w:cstheme="majorBidi"/>
-          <w:sz w:val="24"/>
-          <w:szCs w:val="24"/>
-          <w:lang w:val="en-US"/>
-        </w:rPr>
-        <w:t>Implemented authentication with JWT, validation, and various CRUD operations</w:t>
-      </w:r>
-      <w:r>
-        <w:rPr>
-          <w:rFonts w:asciiTheme="majorBidi" w:hAnsiTheme="majorBidi" w:cstheme="majorBidi"/>
-          <w:sz w:val="24"/>
-          <w:szCs w:val="24"/>
-          <w:lang w:val="en-US"/>
-        </w:rPr>
-        <w:t>.</w:t>
+        <w:t>Utilized OOP knowledge to implement methods for manipulating and querying data</w:t>
       </w:r>
     </w:p>
     <w:p>

</xml_diff>

<commit_message>
Added CDV ML project
</commit_message>
<xml_diff>
--- a/public/Mohamed_Bakour_Resume.docx
+++ b/public/Mohamed_Bakour_Resume.docx
@@ -1,6 +1,6 @@
 
 <file path=word/document.xml><?xml version="1.0" encoding="utf-8"?>
-<w:document xmlns:wpc="http://schemas.microsoft.com/office/word/2010/wordprocessingCanvas" xmlns:cx="http://schemas.microsoft.com/office/drawing/2014/chartex" xmlns:cx1="http://schemas.microsoft.com/office/drawing/2015/9/8/chartex" xmlns:cx2="http://schemas.microsoft.com/office/drawing/2015/10/21/chartex" xmlns:cx3="http://schemas.microsoft.com/office/drawing/2016/5/9/chartex" xmlns:cx4="http://schemas.microsoft.com/office/drawing/2016/5/10/chartex" xmlns:cx5="http://schemas.microsoft.com/office/drawing/2016/5/11/chartex" xmlns:cx6="http://schemas.microsoft.com/office/drawing/2016/5/12/chartex" xmlns:cx7="http://schemas.microsoft.com/office/drawing/2016/5/13/chartex" xmlns:cx8="http://schemas.microsoft.com/office/drawing/2016/5/14/chartex" xmlns:mc="http://schemas.openxmlformats.org/markup-compatibility/2006" xmlns:aink="http://schemas.microsoft.com/office/drawing/2016/ink" xmlns:am3d="http://schemas.microsoft.com/office/drawing/2017/model3d" xmlns:o="urn:schemas-microsoft-com:office:office" xmlns:oel="http://schemas.microsoft.com/office/2019/extlst" xmlns:r="http://schemas.openxmlformats.org/officeDocument/2006/relationships" xmlns:m="http://schemas.openxmlformats.org/officeDocument/2006/math" xmlns:v="urn:schemas-microsoft-com:vml" xmlns:wp14="http://schemas.microsoft.com/office/word/2010/wordprocessingDrawing" xmlns:wp="http://schemas.openxmlformats.org/drawingml/2006/wordprocessingDrawing" xmlns:w10="urn:schemas-microsoft-com:office:word" xmlns:w="http://schemas.openxmlformats.org/wordprocessingml/2006/main" xmlns:w14="http://schemas.microsoft.com/office/word/2010/wordml" xmlns:w15="http://schemas.microsoft.com/office/word/2012/wordml" xmlns:w16cex="http://schemas.microsoft.com/office/word/2018/wordml/cex" xmlns:w16cid="http://schemas.microsoft.com/office/word/2016/wordml/cid" xmlns:w16="http://schemas.microsoft.com/office/word/2018/wordml" xmlns:w16du="http://schemas.microsoft.com/office/word/2023/wordml/word16du" xmlns:w16sdtdh="http://schemas.microsoft.com/office/word/2020/wordml/sdtdatahash" xmlns:w16se="http://schemas.microsoft.com/office/word/2015/wordml/symex" xmlns:wpg="http://schemas.microsoft.com/office/word/2010/wordprocessingGroup" xmlns:wpi="http://schemas.microsoft.com/office/word/2010/wordprocessingInk" xmlns:wne="http://schemas.microsoft.com/office/word/2006/wordml" xmlns:wps="http://schemas.microsoft.com/office/word/2010/wordprocessingShape" mc:Ignorable="w14 w15 w16se w16cid w16 w16cex w16sdtdh w16du wp14">
+<w:document xmlns:wpc="http://schemas.microsoft.com/office/word/2010/wordprocessingCanvas" xmlns:cx="http://schemas.microsoft.com/office/drawing/2014/chartex" xmlns:cx1="http://schemas.microsoft.com/office/drawing/2015/9/8/chartex" xmlns:cx2="http://schemas.microsoft.com/office/drawing/2015/10/21/chartex" xmlns:cx3="http://schemas.microsoft.com/office/drawing/2016/5/9/chartex" xmlns:cx4="http://schemas.microsoft.com/office/drawing/2016/5/10/chartex" xmlns:cx5="http://schemas.microsoft.com/office/drawing/2016/5/11/chartex" xmlns:cx6="http://schemas.microsoft.com/office/drawing/2016/5/12/chartex" xmlns:cx7="http://schemas.microsoft.com/office/drawing/2016/5/13/chartex" xmlns:cx8="http://schemas.microsoft.com/office/drawing/2016/5/14/chartex" xmlns:mc="http://schemas.openxmlformats.org/markup-compatibility/2006" xmlns:aink="http://schemas.microsoft.com/office/drawing/2016/ink" xmlns:am3d="http://schemas.microsoft.com/office/drawing/2017/model3d" xmlns:o="urn:schemas-microsoft-com:office:office" xmlns:oel="http://schemas.microsoft.com/office/2019/extlst" xmlns:r="http://schemas.openxmlformats.org/officeDocument/2006/relationships" xmlns:m="http://schemas.openxmlformats.org/officeDocument/2006/math" xmlns:v="urn:schemas-microsoft-com:vml" xmlns:wp14="http://schemas.microsoft.com/office/word/2010/wordprocessingDrawing" xmlns:wp="http://schemas.openxmlformats.org/drawingml/2006/wordprocessingDrawing" xmlns:w10="urn:schemas-microsoft-com:office:word" xmlns:w="http://schemas.openxmlformats.org/wordprocessingml/2006/main" xmlns:w14="http://schemas.microsoft.com/office/word/2010/wordml" xmlns:w15="http://schemas.microsoft.com/office/word/2012/wordml" xmlns:w16cex="http://schemas.microsoft.com/office/word/2018/wordml/cex" xmlns:w16cid="http://schemas.microsoft.com/office/word/2016/wordml/cid" xmlns:w16="http://schemas.microsoft.com/office/word/2018/wordml" xmlns:w16du="http://schemas.microsoft.com/office/word/2023/wordml/word16du" xmlns:w16sdtdh="http://schemas.microsoft.com/office/word/2020/wordml/sdtdatahash" xmlns:w16sdtfl="http://schemas.microsoft.com/office/word/2024/wordml/sdtformatlock" xmlns:w16se="http://schemas.microsoft.com/office/word/2015/wordml/symex" xmlns:wpg="http://schemas.microsoft.com/office/word/2010/wordprocessingGroup" xmlns:wpi="http://schemas.microsoft.com/office/word/2010/wordprocessingInk" xmlns:wne="http://schemas.microsoft.com/office/word/2006/wordml" xmlns:wps="http://schemas.microsoft.com/office/word/2010/wordprocessingShape" mc:Ignorable="w14 w15 w16se w16cid w16 w16cex w16sdtdh w16sdtfl w16du wp14">
   <w:body>
     <w:p>
       <w:pPr>
@@ -50,30 +50,22 @@
     </w:p>
     <w:p>
       <w:pPr>
-        <w:rPr>
-          <w:rFonts w:asciiTheme="majorBidi" w:hAnsiTheme="majorBidi" w:cstheme="majorBidi"/>
-          <w:sz w:val="24"/>
-          <w:szCs w:val="24"/>
-          <w:lang w:val="en-US"/>
-        </w:rPr>
-      </w:pPr>
-      <w:r>
-        <w:rPr>
-          <w:rFonts w:asciiTheme="majorBidi" w:hAnsiTheme="majorBidi" w:cstheme="majorBidi"/>
-          <w:sz w:val="24"/>
-          <w:szCs w:val="24"/>
-          <w:lang w:val="en-US"/>
-        </w:rPr>
-        <w:t xml:space="preserve">                      </w:t>
-      </w:r>
-      <w:r>
-        <w:rPr>
-          <w:rFonts w:asciiTheme="majorBidi" w:hAnsiTheme="majorBidi" w:cstheme="majorBidi"/>
-          <w:sz w:val="24"/>
-          <w:szCs w:val="24"/>
-          <w:lang w:val="en-US"/>
-        </w:rPr>
-        <w:t xml:space="preserve">        Dubai, UAE | +971-56-333-7685          </w:t>
+        <w:ind w:left="1800"/>
+        <w:rPr>
+          <w:rFonts w:asciiTheme="majorBidi" w:hAnsiTheme="majorBidi" w:cstheme="majorBidi"/>
+          <w:sz w:val="24"/>
+          <w:szCs w:val="24"/>
+          <w:lang w:val="en-US"/>
+        </w:rPr>
+      </w:pPr>
+      <w:r>
+        <w:rPr>
+          <w:rFonts w:asciiTheme="majorBidi" w:hAnsiTheme="majorBidi" w:cstheme="majorBidi"/>
+          <w:sz w:val="24"/>
+          <w:szCs w:val="24"/>
+          <w:lang w:val="en-US"/>
+        </w:rPr>
+        <w:t xml:space="preserve">Dubai, UAE | +971-56-333-7685          </w:t>
       </w:r>
       <w:r>
         <w:rPr>
@@ -84,82 +76,39 @@
         </w:rPr>
         <w:t>Istanbul, Türkiye | +90-534-055-8466</w:t>
       </w:r>
-    </w:p>
-    <w:bookmarkStart w:id="0" w:name="_Hlk166677566"/>
-    <w:p>
-      <w:pPr>
-        <w:jc w:val="center"/>
-        <w:rPr>
-          <w:rFonts w:asciiTheme="majorBidi" w:hAnsiTheme="majorBidi" w:cstheme="majorBidi"/>
-          <w:sz w:val="24"/>
-          <w:szCs w:val="24"/>
-          <w:lang w:val="en-US"/>
-        </w:rPr>
-      </w:pPr>
-      <w:r>
-        <w:rPr>
-          <w:rFonts w:asciiTheme="majorBidi" w:hAnsiTheme="majorBidi" w:cstheme="majorBidi"/>
-          <w:sz w:val="24"/>
-          <w:szCs w:val="24"/>
-          <w:lang w:val="en-US"/>
-        </w:rPr>
-        <w:fldChar w:fldCharType="begin"/>
-      </w:r>
-      <w:r>
-        <w:rPr>
-          <w:rFonts w:asciiTheme="majorBidi" w:hAnsiTheme="majorBidi" w:cstheme="majorBidi"/>
-          <w:sz w:val="24"/>
-          <w:szCs w:val="24"/>
-          <w:lang w:val="en-US"/>
-        </w:rPr>
-        <w:instrText>HYPERLINK "https://linkedin.com/in/mobakour"</w:instrText>
-      </w:r>
-      <w:r>
-        <w:rPr>
-          <w:rFonts w:asciiTheme="majorBidi" w:hAnsiTheme="majorBidi" w:cstheme="majorBidi"/>
-          <w:sz w:val="24"/>
-          <w:szCs w:val="24"/>
-          <w:lang w:val="en-US"/>
-        </w:rPr>
-      </w:r>
-      <w:r>
-        <w:rPr>
-          <w:rFonts w:asciiTheme="majorBidi" w:hAnsiTheme="majorBidi" w:cstheme="majorBidi"/>
-          <w:sz w:val="24"/>
-          <w:szCs w:val="24"/>
-          <w:lang w:val="en-US"/>
-        </w:rPr>
-        <w:fldChar w:fldCharType="separate"/>
-      </w:r>
-      <w:r>
-        <w:rPr>
-          <w:rStyle w:val="Hyperlink"/>
-          <w:rFonts w:asciiTheme="majorBidi" w:hAnsiTheme="majorBidi" w:cstheme="majorBidi"/>
-          <w:sz w:val="24"/>
-          <w:szCs w:val="24"/>
-          <w:lang w:val="en-US"/>
-        </w:rPr>
-        <w:t>linkedin.com/in/mobakour</w:t>
-      </w:r>
-      <w:r>
-        <w:rPr>
-          <w:rFonts w:asciiTheme="majorBidi" w:hAnsiTheme="majorBidi" w:cstheme="majorBidi"/>
-          <w:sz w:val="24"/>
-          <w:szCs w:val="24"/>
-          <w:lang w:val="en-US"/>
-        </w:rPr>
-        <w:fldChar w:fldCharType="end"/>
-      </w:r>
-      <w:r>
-        <w:rPr>
-          <w:rFonts w:asciiTheme="majorBidi" w:hAnsiTheme="majorBidi" w:cstheme="majorBidi"/>
-          <w:sz w:val="24"/>
-          <w:szCs w:val="24"/>
-          <w:lang w:val="en-US"/>
-        </w:rPr>
+      <w:bookmarkStart w:id="0" w:name="_Hlk166677566"/>
+      <w:r>
+        <w:rPr>
+          <w:rFonts w:asciiTheme="majorBidi" w:hAnsiTheme="majorBidi" w:cstheme="majorBidi"/>
+          <w:sz w:val="24"/>
+          <w:szCs w:val="24"/>
+          <w:lang w:val="en-US"/>
+        </w:rPr>
+        <w:br/>
         <w:t xml:space="preserve">          </w:t>
       </w:r>
       <w:hyperlink r:id="rId7" w:history="1">
+        <w:r>
+          <w:rPr>
+            <w:rStyle w:val="Hyperlink"/>
+            <w:rFonts w:asciiTheme="majorBidi" w:hAnsiTheme="majorBidi" w:cstheme="majorBidi"/>
+            <w:sz w:val="24"/>
+            <w:szCs w:val="24"/>
+            <w:lang w:val="en-US"/>
+          </w:rPr>
+          <w:t>linkedin.com/in/mobakour</w:t>
+        </w:r>
+      </w:hyperlink>
+      <w:r>
+        <w:rPr>
+          <w:rFonts w:asciiTheme="majorBidi" w:hAnsiTheme="majorBidi" w:cstheme="majorBidi"/>
+          <w:sz w:val="24"/>
+          <w:szCs w:val="24"/>
+          <w:lang w:val="en-US"/>
+        </w:rPr>
+        <w:t xml:space="preserve">          </w:t>
+      </w:r>
+      <w:hyperlink r:id="rId8" w:history="1">
         <w:r>
           <w:rPr>
             <w:rStyle w:val="Hyperlink"/>
@@ -171,20 +120,17 @@
           <w:t>mo.bakour@outlook.com</w:t>
         </w:r>
       </w:hyperlink>
-    </w:p>
-    <w:p>
-      <w:pPr>
-        <w:rPr>
-          <w:rFonts w:asciiTheme="majorBidi" w:hAnsiTheme="majorBidi" w:cstheme="majorBidi"/>
-          <w:sz w:val="24"/>
-          <w:szCs w:val="24"/>
-          <w:lang w:val="en-US"/>
-        </w:rPr>
-      </w:pPr>
-      <w:r>
-        <w:t xml:space="preserve">                                                              </w:t>
-      </w:r>
-      <w:hyperlink r:id="rId8" w:history="1">
+      <w:r>
+        <w:rPr>
+          <w:rFonts w:asciiTheme="majorBidi" w:hAnsiTheme="majorBidi" w:cstheme="majorBidi"/>
+          <w:sz w:val="24"/>
+          <w:szCs w:val="24"/>
+          <w:lang w:val="en-US"/>
+        </w:rPr>
+        <w:br/>
+        <w:t xml:space="preserve">                </w:t>
+      </w:r>
+      <w:hyperlink r:id="rId9" w:history="1">
         <w:r>
           <w:rPr>
             <w:rStyle w:val="Hyperlink"/>
@@ -193,20 +139,8 @@
             <w:szCs w:val="24"/>
             <w:lang w:val="en-US"/>
           </w:rPr>
-          <w:t>github.com/</w:t>
+          <w:t>github.com/MoBakour</w:t>
         </w:r>
-        <w:proofErr w:type="spellStart"/>
-        <w:r>
-          <w:rPr>
-            <w:rStyle w:val="Hyperlink"/>
-            <w:rFonts w:asciiTheme="majorBidi" w:hAnsiTheme="majorBidi" w:cstheme="majorBidi"/>
-            <w:sz w:val="24"/>
-            <w:szCs w:val="24"/>
-            <w:lang w:val="en-US"/>
-          </w:rPr>
-          <w:t>MoBakour</w:t>
-        </w:r>
-        <w:proofErr w:type="spellEnd"/>
       </w:hyperlink>
       <w:r>
         <w:rPr>
@@ -217,8 +151,7 @@
         </w:rPr>
         <w:t xml:space="preserve">          </w:t>
       </w:r>
-      <w:hyperlink r:id="rId9" w:history="1">
-        <w:proofErr w:type="spellStart"/>
+      <w:hyperlink r:id="rId10" w:history="1">
         <w:r>
           <w:rPr>
             <w:rStyle w:val="Hyperlink"/>
@@ -229,7 +162,6 @@
           </w:rPr>
           <w:t>bakour.dev</w:t>
         </w:r>
-        <w:proofErr w:type="spellEnd"/>
       </w:hyperlink>
     </w:p>
     <w:bookmarkEnd w:id="0"/>
@@ -289,7 +221,6 @@
         </w:rPr>
         <w:t xml:space="preserve">Istinye University | </w:t>
       </w:r>
-      <w:proofErr w:type="gramStart"/>
       <w:r>
         <w:rPr>
           <w:rFonts w:asciiTheme="majorBidi" w:hAnsiTheme="majorBidi" w:cstheme="majorBidi"/>
@@ -303,7 +234,6 @@
         </w:rPr>
         <w:t>Bachelor’s degree in Software Engineering</w:t>
       </w:r>
-      <w:proofErr w:type="gramEnd"/>
       <w:r>
         <w:rPr>
           <w:rFonts w:asciiTheme="majorBidi" w:hAnsiTheme="majorBidi" w:cstheme="majorBidi"/>
@@ -635,7 +565,7 @@
                 <w:szCs w:val="24"/>
                 <w:lang w:val="en-US"/>
               </w:rPr>
-              <w:t xml:space="preserve">JavaScript, TypeScript, React.js, SASS, </w:t>
+              <w:t>JavaScript, TypeScript, React.js</w:t>
             </w:r>
             <w:r>
               <w:rPr>
@@ -644,7 +574,7 @@
                 <w:szCs w:val="24"/>
                 <w:lang w:val="en-US"/>
               </w:rPr>
-              <w:t>Tailwind</w:t>
+              <w:t>, Node.js, Express.js, Git MongoDB, SQL, Python, Machine Learning, OOP</w:t>
             </w:r>
             <w:r>
               <w:rPr>
@@ -653,26 +583,18 @@
                 <w:szCs w:val="24"/>
                 <w:lang w:val="en-US"/>
               </w:rPr>
-              <w:t xml:space="preserve"> </w:t>
+              <w:t>, AWS</w:t>
             </w:r>
-            <w:r>
+          </w:p>
+          <w:p>
+            <w:pPr>
               <w:rPr>
                 <w:rFonts w:asciiTheme="majorBidi" w:hAnsiTheme="majorBidi" w:cstheme="majorBidi"/>
                 <w:sz w:val="24"/>
                 <w:szCs w:val="24"/>
                 <w:lang w:val="en-US"/>
               </w:rPr>
-              <w:t>CSS,</w:t>
-            </w:r>
-            <w:r>
-              <w:rPr>
-                <w:rFonts w:asciiTheme="majorBidi" w:hAnsiTheme="majorBidi" w:cstheme="majorBidi"/>
-                <w:sz w:val="24"/>
-                <w:szCs w:val="24"/>
-                <w:lang w:val="en-US"/>
-              </w:rPr>
-              <w:t xml:space="preserve"> </w:t>
-            </w:r>
+            </w:pPr>
           </w:p>
           <w:p>
             <w:pPr>
@@ -690,291 +612,12 @@
                 <w:szCs w:val="24"/>
                 <w:lang w:val="en-US"/>
               </w:rPr>
-              <w:t>Node.js, Express.js, MongoDB, Python,</w:t>
-            </w:r>
-            <w:r>
-              <w:rPr>
-                <w:rFonts w:asciiTheme="majorBidi" w:hAnsiTheme="majorBidi" w:cstheme="majorBidi"/>
-                <w:sz w:val="24"/>
-                <w:szCs w:val="24"/>
-                <w:lang w:val="en-US"/>
-              </w:rPr>
-              <w:t xml:space="preserve"> OOP,</w:t>
-            </w:r>
-            <w:r>
-              <w:rPr>
-                <w:rFonts w:asciiTheme="majorBidi" w:hAnsiTheme="majorBidi" w:cstheme="majorBidi"/>
-                <w:sz w:val="24"/>
-                <w:szCs w:val="24"/>
-                <w:lang w:val="en-US"/>
-              </w:rPr>
-              <w:t xml:space="preserve"> </w:t>
-            </w:r>
-            <w:r>
-              <w:rPr>
-                <w:rFonts w:asciiTheme="majorBidi" w:hAnsiTheme="majorBidi" w:cstheme="majorBidi"/>
-                <w:sz w:val="24"/>
-                <w:szCs w:val="24"/>
-                <w:lang w:val="en-US"/>
-              </w:rPr>
-              <w:t>Git, AWS</w:t>
-            </w:r>
-          </w:p>
-          <w:p>
-            <w:pPr>
-              <w:rPr>
-                <w:rFonts w:asciiTheme="majorBidi" w:hAnsiTheme="majorBidi" w:cstheme="majorBidi"/>
-                <w:sz w:val="24"/>
-                <w:szCs w:val="24"/>
-                <w:lang w:val="en-US"/>
-              </w:rPr>
-            </w:pPr>
-          </w:p>
-          <w:p>
-            <w:pPr>
-              <w:pStyle w:val="ListParagraph"/>
-              <w:numPr>
-                <w:ilvl w:val="0"/>
-                <w:numId w:val="7"/>
-              </w:numPr>
-              <w:rPr>
-                <w:rFonts w:asciiTheme="majorBidi" w:hAnsiTheme="majorBidi" w:cstheme="majorBidi"/>
-                <w:sz w:val="24"/>
-                <w:szCs w:val="24"/>
-                <w:lang w:val="en-US"/>
-              </w:rPr>
-            </w:pPr>
-            <w:r>
-              <w:rPr>
-                <w:rFonts w:asciiTheme="majorBidi" w:hAnsiTheme="majorBidi" w:cstheme="majorBidi"/>
-                <w:sz w:val="24"/>
-                <w:szCs w:val="24"/>
-                <w:lang w:val="en-US"/>
-              </w:rPr>
-              <w:t xml:space="preserve">English Language: </w:t>
-            </w:r>
-            <w:r>
-              <w:rPr>
-                <w:rFonts w:asciiTheme="majorBidi" w:hAnsiTheme="majorBidi" w:cstheme="majorBidi"/>
-                <w:sz w:val="24"/>
-                <w:szCs w:val="24"/>
-                <w:lang w:val="en-US"/>
-              </w:rPr>
-              <w:t>Full Professional Proficiency</w:t>
-            </w:r>
-          </w:p>
-          <w:p>
-            <w:pPr>
-              <w:pStyle w:val="ListParagraph"/>
-              <w:numPr>
-                <w:ilvl w:val="0"/>
-                <w:numId w:val="7"/>
-              </w:numPr>
-              <w:rPr>
-                <w:rFonts w:asciiTheme="majorBidi" w:hAnsiTheme="majorBidi" w:cstheme="majorBidi"/>
-                <w:sz w:val="24"/>
-                <w:szCs w:val="24"/>
-                <w:lang w:val="en-US"/>
-              </w:rPr>
-            </w:pPr>
-            <w:r>
-              <w:rPr>
-                <w:rFonts w:asciiTheme="majorBidi" w:hAnsiTheme="majorBidi" w:cstheme="majorBidi"/>
-                <w:sz w:val="24"/>
-                <w:szCs w:val="24"/>
-                <w:lang w:val="en-US"/>
-              </w:rPr>
-              <w:t>Arabic Language: Native</w:t>
-            </w:r>
-          </w:p>
-          <w:p>
-            <w:pPr>
-              <w:pStyle w:val="ListParagraph"/>
-              <w:numPr>
-                <w:ilvl w:val="0"/>
-                <w:numId w:val="6"/>
-              </w:numPr>
-            </w:pPr>
-            <w:r>
-              <w:rPr>
-                <w:rFonts w:asciiTheme="majorBidi" w:hAnsiTheme="majorBidi" w:cstheme="majorBidi"/>
-                <w:sz w:val="24"/>
-                <w:szCs w:val="24"/>
-                <w:lang w:val="en-US"/>
-              </w:rPr>
-              <w:t xml:space="preserve">Turkish Language: </w:t>
-            </w:r>
-            <w:r>
-              <w:rPr>
-                <w:rFonts w:asciiTheme="majorBidi" w:hAnsiTheme="majorBidi" w:cstheme="majorBidi"/>
-                <w:sz w:val="24"/>
-                <w:szCs w:val="24"/>
-                <w:lang w:val="en-US"/>
-              </w:rPr>
-              <w:t xml:space="preserve">Basic </w:t>
-            </w:r>
-            <w:r>
-              <w:rPr>
-                <w:rFonts w:asciiTheme="majorBidi" w:hAnsiTheme="majorBidi" w:cstheme="majorBidi"/>
-                <w:sz w:val="24"/>
-                <w:szCs w:val="24"/>
-                <w:lang w:val="en-US"/>
-              </w:rPr>
-              <w:t>Elementary Level</w:t>
+              <w:t>English (C1)              Arabic (Native)           Turkish (A2)</w:t>
             </w:r>
           </w:p>
         </w:tc>
       </w:tr>
     </w:tbl>
-    <w:p>
-      <w:pPr>
-        <w:pBdr>
-          <w:top w:val="single" w:sz="4" w:space="1" w:color="auto"/>
-          <w:bottom w:val="single" w:sz="4" w:space="1" w:color="auto"/>
-        </w:pBdr>
-        <w:spacing w:before="240" w:after="240"/>
-        <w:rPr>
-          <w:rFonts w:asciiTheme="majorBidi" w:hAnsiTheme="majorBidi" w:cstheme="majorBidi"/>
-          <w:sz w:val="24"/>
-          <w:szCs w:val="24"/>
-          <w:lang w:val="en-US"/>
-        </w:rPr>
-      </w:pPr>
-      <w:r>
-        <w:rPr>
-          <w:rFonts w:asciiTheme="majorBidi" w:hAnsiTheme="majorBidi" w:cstheme="majorBidi"/>
-          <w:b/>
-          <w:bCs/>
-          <w:sz w:val="28"/>
-          <w:szCs w:val="28"/>
-          <w:lang w:val="en-US"/>
-        </w:rPr>
-        <w:t>RELATIVE COURSE WORK</w:t>
-      </w:r>
-    </w:p>
-    <w:p>
-      <w:pPr>
-        <w:pStyle w:val="ListParagraph"/>
-        <w:tabs>
-          <w:tab w:val="left" w:pos="7200"/>
-          <w:tab w:val="left" w:pos="7740"/>
-          <w:tab w:val="left" w:pos="7920"/>
-        </w:tabs>
-        <w:rPr>
-          <w:rFonts w:asciiTheme="majorBidi" w:hAnsiTheme="majorBidi" w:cstheme="majorBidi"/>
-          <w:i/>
-          <w:iCs/>
-          <w:lang w:val="en-US"/>
-        </w:rPr>
-      </w:pPr>
-      <w:r>
-        <w:rPr>
-          <w:rFonts w:asciiTheme="majorBidi" w:hAnsiTheme="majorBidi" w:cstheme="majorBidi"/>
-          <w:i/>
-          <w:iCs/>
-          <w:lang w:val="en-US"/>
-        </w:rPr>
-        <w:t>Data Structures and Algorithms</w:t>
-      </w:r>
-      <w:r>
-        <w:rPr>
-          <w:rFonts w:asciiTheme="majorBidi" w:hAnsiTheme="majorBidi" w:cstheme="majorBidi"/>
-          <w:i/>
-          <w:iCs/>
-          <w:lang w:val="en-US"/>
-        </w:rPr>
-        <w:t xml:space="preserve">                    </w:t>
-      </w:r>
-      <w:r>
-        <w:rPr>
-          <w:rFonts w:asciiTheme="majorBidi" w:hAnsiTheme="majorBidi" w:cstheme="majorBidi"/>
-          <w:i/>
-          <w:iCs/>
-          <w:lang w:val="en-US"/>
-        </w:rPr>
-        <w:t>Database Management Systems</w:t>
-      </w:r>
-      <w:r>
-        <w:rPr>
-          <w:rFonts w:asciiTheme="majorBidi" w:hAnsiTheme="majorBidi" w:cstheme="majorBidi"/>
-          <w:i/>
-          <w:iCs/>
-          <w:lang w:val="en-US"/>
-        </w:rPr>
-        <w:tab/>
-      </w:r>
-      <w:r>
-        <w:rPr>
-          <w:rFonts w:asciiTheme="majorBidi" w:hAnsiTheme="majorBidi" w:cstheme="majorBidi"/>
-          <w:i/>
-          <w:iCs/>
-          <w:lang w:val="en-US"/>
-        </w:rPr>
-        <w:tab/>
-        <w:t xml:space="preserve">     Web Programming</w:t>
-      </w:r>
-    </w:p>
-    <w:p>
-      <w:pPr>
-        <w:pStyle w:val="ListParagraph"/>
-        <w:tabs>
-          <w:tab w:val="left" w:pos="7200"/>
-          <w:tab w:val="left" w:pos="7740"/>
-          <w:tab w:val="left" w:pos="7920"/>
-        </w:tabs>
-        <w:rPr>
-          <w:rFonts w:asciiTheme="majorBidi" w:hAnsiTheme="majorBidi" w:cstheme="majorBidi"/>
-          <w:i/>
-          <w:iCs/>
-          <w:lang w:val="en-US"/>
-        </w:rPr>
-      </w:pPr>
-      <w:r>
-        <w:rPr>
-          <w:rFonts w:asciiTheme="majorBidi" w:hAnsiTheme="majorBidi" w:cstheme="majorBidi"/>
-          <w:i/>
-          <w:iCs/>
-          <w:lang w:val="en-US"/>
-        </w:rPr>
-        <w:t xml:space="preserve">Advanced Programming with Python            Software Security                                    Programming Languages Object-Oriented Programming with C++     </w:t>
-      </w:r>
-      <w:r>
-        <w:rPr>
-          <w:rFonts w:asciiTheme="majorBidi" w:hAnsiTheme="majorBidi" w:cstheme="majorBidi"/>
-          <w:i/>
-          <w:iCs/>
-          <w:lang w:val="en-US"/>
-        </w:rPr>
-        <w:t xml:space="preserve">Principles of Artificial Intelligence </w:t>
-      </w:r>
-      <w:r>
-        <w:rPr>
-          <w:rFonts w:asciiTheme="majorBidi" w:hAnsiTheme="majorBidi" w:cstheme="majorBidi"/>
-          <w:i/>
-          <w:iCs/>
-          <w:lang w:val="en-US"/>
-        </w:rPr>
-        <w:t xml:space="preserve">       </w:t>
-      </w:r>
-      <w:r>
-        <w:rPr>
-          <w:rFonts w:asciiTheme="majorBidi" w:hAnsiTheme="majorBidi" w:cstheme="majorBidi"/>
-          <w:i/>
-          <w:iCs/>
-          <w:lang w:val="en-US"/>
-        </w:rPr>
-        <w:t>Machine Learning</w:t>
-      </w:r>
-      <w:r>
-        <w:rPr>
-          <w:rFonts w:asciiTheme="majorBidi" w:hAnsiTheme="majorBidi" w:cstheme="majorBidi"/>
-          <w:i/>
-          <w:iCs/>
-          <w:lang w:val="en-US"/>
-        </w:rPr>
-        <w:t xml:space="preserve">                  </w:t>
-      </w:r>
-    </w:p>
     <w:p>
       <w:pPr>
         <w:pBdr>
@@ -1031,7 +674,7 @@
           <w:szCs w:val="24"/>
           <w:lang w:val="en-US"/>
         </w:rPr>
-        <w:t>MongoDB Node.js Developer Path</w:t>
+        <w:t xml:space="preserve">MongoDB Node.js Developer Path </w:t>
       </w:r>
       <w:r>
         <w:rPr>
@@ -1042,7 +685,7 @@
           <w:szCs w:val="24"/>
           <w:lang w:val="en-US"/>
         </w:rPr>
-        <w:t xml:space="preserve"> </w:t>
+        <w:tab/>
       </w:r>
       <w:r>
         <w:rPr>
@@ -1058,35 +701,13 @@
       <w:r>
         <w:rPr>
           <w:rFonts w:asciiTheme="majorBidi" w:hAnsiTheme="majorBidi" w:cstheme="majorBidi"/>
-          <w:b/>
-          <w:bCs/>
-          <w:sz w:val="24"/>
-          <w:szCs w:val="24"/>
-          <w:lang w:val="en-US"/>
-        </w:rPr>
-        <w:tab/>
-      </w:r>
-      <w:r>
-        <w:rPr>
-          <w:rFonts w:asciiTheme="majorBidi" w:hAnsiTheme="majorBidi" w:cstheme="majorBidi"/>
           <w:i/>
           <w:iCs/>
           <w:sz w:val="24"/>
           <w:szCs w:val="24"/>
           <w:lang w:val="en-US"/>
         </w:rPr>
-        <w:t>MongoDB University</w:t>
-      </w:r>
-      <w:r>
-        <w:rPr>
-          <w:rFonts w:asciiTheme="majorBidi" w:hAnsiTheme="majorBidi" w:cstheme="majorBidi"/>
-          <w:i/>
-          <w:iCs/>
-          <w:sz w:val="24"/>
-          <w:szCs w:val="24"/>
-          <w:lang w:val="en-US"/>
-        </w:rPr>
-        <w:t xml:space="preserve"> </w:t>
+        <w:t xml:space="preserve">MongoDB University </w:t>
       </w:r>
       <w:r>
         <w:rPr>
@@ -1151,27 +772,53 @@
           <w:lang w:val="en-US"/>
         </w:rPr>
       </w:pPr>
-      <w:proofErr w:type="spellStart"/>
-      <w:r>
-        <w:rPr>
-          <w:rFonts w:asciiTheme="majorBidi" w:hAnsiTheme="majorBidi" w:cstheme="majorBidi"/>
-          <w:sz w:val="24"/>
-          <w:szCs w:val="24"/>
-          <w:lang w:val="en-US"/>
-        </w:rPr>
-        <w:t>Mallikni</w:t>
-      </w:r>
-      <w:proofErr w:type="spellEnd"/>
-      <w:r>
-        <w:rPr>
-          <w:rFonts w:asciiTheme="majorBidi" w:hAnsiTheme="majorBidi" w:cstheme="majorBidi"/>
-          <w:sz w:val="24"/>
-          <w:szCs w:val="24"/>
-          <w:lang w:val="en-US"/>
-        </w:rPr>
-        <w:t xml:space="preserve"> – Real-estate web app platform for advertising properties                                    </w:t>
-      </w:r>
-      <w:hyperlink r:id="rId10" w:history="1">
+      <w:r>
+        <w:rPr>
+          <w:rFonts w:asciiTheme="majorBidi" w:hAnsiTheme="majorBidi" w:cstheme="majorBidi"/>
+          <w:sz w:val="24"/>
+          <w:szCs w:val="24"/>
+          <w:lang w:val="en-US"/>
+        </w:rPr>
+        <w:t>Cardiovascular Disease Prediction with Machine Learning</w:t>
+      </w:r>
+      <w:r>
+        <w:rPr>
+          <w:rFonts w:asciiTheme="majorBidi" w:hAnsiTheme="majorBidi" w:cstheme="majorBidi"/>
+          <w:sz w:val="24"/>
+          <w:szCs w:val="24"/>
+          <w:lang w:val="en-US"/>
+        </w:rPr>
+        <w:tab/>
+      </w:r>
+      <w:r>
+        <w:rPr>
+          <w:rFonts w:asciiTheme="majorBidi" w:hAnsiTheme="majorBidi" w:cstheme="majorBidi"/>
+          <w:sz w:val="24"/>
+          <w:szCs w:val="24"/>
+          <w:lang w:val="en-US"/>
+        </w:rPr>
+        <w:tab/>
+      </w:r>
+      <w:r>
+        <w:rPr>
+          <w:rFonts w:asciiTheme="majorBidi" w:hAnsiTheme="majorBidi" w:cstheme="majorBidi"/>
+          <w:sz w:val="24"/>
+          <w:szCs w:val="24"/>
+          <w:lang w:val="en-US"/>
+        </w:rPr>
+        <w:tab/>
+      </w:r>
+      <w:r>
+        <w:rPr>
+          <w:rFonts w:asciiTheme="majorBidi" w:hAnsiTheme="majorBidi" w:cstheme="majorBidi"/>
+          <w:sz w:val="24"/>
+          <w:szCs w:val="24"/>
+          <w:lang w:val="en-US"/>
+        </w:rPr>
+        <w:tab/>
+        <w:t xml:space="preserve">          </w:t>
+      </w:r>
+      <w:hyperlink r:id="rId11" w:history="1">
         <w:r>
           <w:rPr>
             <w:rStyle w:val="Hyperlink"/>
@@ -1205,7 +852,7 @@
           <w:szCs w:val="24"/>
           <w:lang w:val="en-US"/>
         </w:rPr>
-        <w:t>Utilized MERN stack technologies and TypeScript to build a full-stack web application</w:t>
+        <w:t>Applied machine learning techniques and algorithms using Python and scikit-learn</w:t>
       </w:r>
     </w:p>
     <w:p>
@@ -1229,27 +876,7 @@
           <w:szCs w:val="24"/>
           <w:lang w:val="en-US"/>
         </w:rPr>
-        <w:t xml:space="preserve">Designed user interface using </w:t>
-      </w:r>
-      <w:proofErr w:type="spellStart"/>
-      <w:r>
-        <w:rPr>
-          <w:rFonts w:asciiTheme="majorBidi" w:hAnsiTheme="majorBidi" w:cstheme="majorBidi"/>
-          <w:sz w:val="24"/>
-          <w:szCs w:val="24"/>
-          <w:lang w:val="en-US"/>
-        </w:rPr>
-        <w:t>figma</w:t>
-      </w:r>
-      <w:proofErr w:type="spellEnd"/>
-      <w:r>
-        <w:rPr>
-          <w:rFonts w:asciiTheme="majorBidi" w:hAnsiTheme="majorBidi" w:cstheme="majorBidi"/>
-          <w:sz w:val="24"/>
-          <w:szCs w:val="24"/>
-          <w:lang w:val="en-US"/>
-        </w:rPr>
-        <w:t>, and styled in React with Tailwind CSS</w:t>
+        <w:t>Trained models on medical datasets to predict cardiovascular diseases in patients</w:t>
       </w:r>
     </w:p>
     <w:p>
@@ -1273,7 +900,31 @@
           <w:szCs w:val="24"/>
           <w:lang w:val="en-US"/>
         </w:rPr>
-        <w:t>Implemented authentication, authorization, filtering, file uploads to Amazon S3, and more</w:t>
+        <w:t>Provided access to models via REST API with Flask</w:t>
+      </w:r>
+    </w:p>
+    <w:p>
+      <w:pPr>
+        <w:pStyle w:val="ListParagraph"/>
+        <w:numPr>
+          <w:ilvl w:val="1"/>
+          <w:numId w:val="4"/>
+        </w:numPr>
+        <w:rPr>
+          <w:rFonts w:asciiTheme="majorBidi" w:hAnsiTheme="majorBidi" w:cstheme="majorBidi"/>
+          <w:sz w:val="24"/>
+          <w:szCs w:val="24"/>
+          <w:lang w:val="en-US"/>
+        </w:rPr>
+      </w:pPr>
+      <w:r>
+        <w:rPr>
+          <w:rFonts w:asciiTheme="majorBidi" w:hAnsiTheme="majorBidi" w:cstheme="majorBidi"/>
+          <w:sz w:val="24"/>
+          <w:szCs w:val="24"/>
+          <w:lang w:val="en-US"/>
+        </w:rPr>
+        <w:t>Built a web-based user interface to interact with models using React.js and TypeScript</w:t>
       </w:r>
     </w:p>
     <w:p>
@@ -1290,25 +941,182 @@
           <w:lang w:val="en-US"/>
         </w:rPr>
       </w:pPr>
-      <w:proofErr w:type="spellStart"/>
-      <w:r>
-        <w:rPr>
-          <w:rFonts w:asciiTheme="majorBidi" w:hAnsiTheme="majorBidi" w:cstheme="majorBidi"/>
-          <w:sz w:val="24"/>
-          <w:szCs w:val="24"/>
-          <w:lang w:val="en-US"/>
-        </w:rPr>
-        <w:t>Peeko</w:t>
-      </w:r>
-      <w:proofErr w:type="spellEnd"/>
-      <w:r>
-        <w:rPr>
-          <w:rFonts w:asciiTheme="majorBidi" w:hAnsiTheme="majorBidi" w:cstheme="majorBidi"/>
-          <w:sz w:val="24"/>
-          <w:szCs w:val="24"/>
-          <w:lang w:val="en-US"/>
-        </w:rPr>
-        <w:t xml:space="preserve"> – Short </w:t>
+      <w:r>
+        <w:rPr>
+          <w:rFonts w:asciiTheme="majorBidi" w:hAnsiTheme="majorBidi" w:cstheme="majorBidi"/>
+          <w:sz w:val="24"/>
+          <w:szCs w:val="24"/>
+          <w:lang w:val="en-US"/>
+        </w:rPr>
+        <w:t xml:space="preserve">Mallikni – Real-estate web app platform for advertising properties                                    </w:t>
+      </w:r>
+      <w:hyperlink r:id="rId12" w:history="1">
+        <w:r>
+          <w:rPr>
+            <w:rStyle w:val="Hyperlink"/>
+            <w:rFonts w:asciiTheme="majorBidi" w:hAnsiTheme="majorBidi" w:cstheme="majorBidi"/>
+            <w:sz w:val="24"/>
+            <w:szCs w:val="24"/>
+            <w:lang w:val="en-US"/>
+          </w:rPr>
+          <w:t>GitHub repo</w:t>
+        </w:r>
+      </w:hyperlink>
+    </w:p>
+    <w:p>
+      <w:pPr>
+        <w:pStyle w:val="ListParagraph"/>
+        <w:numPr>
+          <w:ilvl w:val="1"/>
+          <w:numId w:val="4"/>
+        </w:numPr>
+        <w:rPr>
+          <w:rFonts w:asciiTheme="majorBidi" w:hAnsiTheme="majorBidi" w:cstheme="majorBidi"/>
+          <w:sz w:val="24"/>
+          <w:szCs w:val="24"/>
+          <w:lang w:val="en-US"/>
+        </w:rPr>
+      </w:pPr>
+      <w:r>
+        <w:rPr>
+          <w:rFonts w:asciiTheme="majorBidi" w:hAnsiTheme="majorBidi" w:cstheme="majorBidi"/>
+          <w:sz w:val="24"/>
+          <w:szCs w:val="24"/>
+          <w:lang w:val="en-US"/>
+        </w:rPr>
+        <w:t>Utilized MERN stack technologies and TypeScript to build a full-stack web application</w:t>
+      </w:r>
+    </w:p>
+    <w:p>
+      <w:pPr>
+        <w:pStyle w:val="ListParagraph"/>
+        <w:numPr>
+          <w:ilvl w:val="1"/>
+          <w:numId w:val="4"/>
+        </w:numPr>
+        <w:rPr>
+          <w:rFonts w:asciiTheme="majorBidi" w:hAnsiTheme="majorBidi" w:cstheme="majorBidi"/>
+          <w:sz w:val="24"/>
+          <w:szCs w:val="24"/>
+          <w:lang w:val="en-US"/>
+        </w:rPr>
+      </w:pPr>
+      <w:r>
+        <w:rPr>
+          <w:rFonts w:asciiTheme="majorBidi" w:hAnsiTheme="majorBidi" w:cstheme="majorBidi"/>
+          <w:sz w:val="24"/>
+          <w:szCs w:val="24"/>
+          <w:lang w:val="en-US"/>
+        </w:rPr>
+        <w:t xml:space="preserve">Designed user interface using figma, and </w:t>
+      </w:r>
+      <w:r>
+        <w:rPr>
+          <w:rFonts w:asciiTheme="majorBidi" w:hAnsiTheme="majorBidi" w:cstheme="majorBidi"/>
+          <w:sz w:val="24"/>
+          <w:szCs w:val="24"/>
+          <w:lang w:val="en-US"/>
+        </w:rPr>
+        <w:t>built it</w:t>
+      </w:r>
+      <w:r>
+        <w:rPr>
+          <w:rFonts w:asciiTheme="majorBidi" w:hAnsiTheme="majorBidi" w:cstheme="majorBidi"/>
+          <w:sz w:val="24"/>
+          <w:szCs w:val="24"/>
+          <w:lang w:val="en-US"/>
+        </w:rPr>
+        <w:t xml:space="preserve"> in React </w:t>
+      </w:r>
+      <w:r>
+        <w:rPr>
+          <w:rFonts w:asciiTheme="majorBidi" w:hAnsiTheme="majorBidi" w:cstheme="majorBidi"/>
+          <w:sz w:val="24"/>
+          <w:szCs w:val="24"/>
+          <w:lang w:val="en-US"/>
+        </w:rPr>
+        <w:t>and</w:t>
+      </w:r>
+      <w:r>
+        <w:rPr>
+          <w:rFonts w:asciiTheme="majorBidi" w:hAnsiTheme="majorBidi" w:cstheme="majorBidi"/>
+          <w:sz w:val="24"/>
+          <w:szCs w:val="24"/>
+          <w:lang w:val="en-US"/>
+        </w:rPr>
+        <w:t xml:space="preserve"> Tailwind CSS</w:t>
+      </w:r>
+    </w:p>
+    <w:p>
+      <w:pPr>
+        <w:pStyle w:val="ListParagraph"/>
+        <w:numPr>
+          <w:ilvl w:val="1"/>
+          <w:numId w:val="4"/>
+        </w:numPr>
+        <w:rPr>
+          <w:rFonts w:asciiTheme="majorBidi" w:hAnsiTheme="majorBidi" w:cstheme="majorBidi"/>
+          <w:sz w:val="24"/>
+          <w:szCs w:val="24"/>
+          <w:lang w:val="en-US"/>
+        </w:rPr>
+      </w:pPr>
+      <w:r>
+        <w:rPr>
+          <w:rFonts w:asciiTheme="majorBidi" w:hAnsiTheme="majorBidi" w:cstheme="majorBidi"/>
+          <w:sz w:val="24"/>
+          <w:szCs w:val="24"/>
+          <w:lang w:val="en-US"/>
+        </w:rPr>
+        <w:t>Built REST API backend service using Node.js, Express.js, and TypeScript</w:t>
+      </w:r>
+    </w:p>
+    <w:p>
+      <w:pPr>
+        <w:pStyle w:val="ListParagraph"/>
+        <w:numPr>
+          <w:ilvl w:val="1"/>
+          <w:numId w:val="4"/>
+        </w:numPr>
+        <w:rPr>
+          <w:rFonts w:asciiTheme="majorBidi" w:hAnsiTheme="majorBidi" w:cstheme="majorBidi"/>
+          <w:sz w:val="24"/>
+          <w:szCs w:val="24"/>
+          <w:lang w:val="en-US"/>
+        </w:rPr>
+      </w:pPr>
+      <w:r>
+        <w:rPr>
+          <w:rFonts w:asciiTheme="majorBidi" w:hAnsiTheme="majorBidi" w:cstheme="majorBidi"/>
+          <w:sz w:val="24"/>
+          <w:szCs w:val="24"/>
+          <w:lang w:val="en-US"/>
+        </w:rPr>
+        <w:t>Implemented authentication, authorization, filtering, file uploads to Amazon S3, and more</w:t>
+      </w:r>
+    </w:p>
+    <w:p>
+      <w:pPr>
+        <w:pStyle w:val="ListParagraph"/>
+        <w:numPr>
+          <w:ilvl w:val="0"/>
+          <w:numId w:val="4"/>
+        </w:numPr>
+        <w:rPr>
+          <w:rFonts w:asciiTheme="majorBidi" w:hAnsiTheme="majorBidi" w:cstheme="majorBidi"/>
+          <w:sz w:val="24"/>
+          <w:szCs w:val="24"/>
+          <w:lang w:val="en-US"/>
+        </w:rPr>
+      </w:pPr>
+      <w:r>
+        <w:rPr>
+          <w:rFonts w:asciiTheme="majorBidi" w:hAnsiTheme="majorBidi" w:cstheme="majorBidi"/>
+          <w:sz w:val="24"/>
+          <w:szCs w:val="24"/>
+          <w:lang w:val="en-US"/>
+        </w:rPr>
+        <w:t xml:space="preserve">Peeko – Short </w:t>
       </w:r>
       <w:r>
         <w:rPr>
@@ -1464,7 +1272,7 @@
         <w:tab/>
         <w:t xml:space="preserve"> </w:t>
       </w:r>
-      <w:hyperlink r:id="rId11" w:history="1">
+      <w:hyperlink r:id="rId13" w:history="1">
         <w:r>
           <w:rPr>
             <w:rStyle w:val="Hyperlink"/>
@@ -1659,25 +1467,14 @@
           <w:lang w:val="en-US"/>
         </w:rPr>
       </w:pPr>
-      <w:proofErr w:type="spellStart"/>
-      <w:r>
-        <w:rPr>
-          <w:rFonts w:asciiTheme="majorBidi" w:hAnsiTheme="majorBidi" w:cstheme="majorBidi"/>
-          <w:sz w:val="24"/>
-          <w:szCs w:val="24"/>
-          <w:lang w:val="en-US"/>
-        </w:rPr>
-        <w:t>PotatoDB</w:t>
-      </w:r>
-      <w:proofErr w:type="spellEnd"/>
-      <w:r>
-        <w:rPr>
-          <w:rFonts w:asciiTheme="majorBidi" w:hAnsiTheme="majorBidi" w:cstheme="majorBidi"/>
-          <w:sz w:val="24"/>
-          <w:szCs w:val="24"/>
-          <w:lang w:val="en-US"/>
-        </w:rPr>
-        <w:t xml:space="preserve"> – Node.js library for creating filesystem-based JSON </w:t>
+      <w:r>
+        <w:rPr>
+          <w:rFonts w:asciiTheme="majorBidi" w:hAnsiTheme="majorBidi" w:cstheme="majorBidi"/>
+          <w:sz w:val="24"/>
+          <w:szCs w:val="24"/>
+          <w:lang w:val="en-US"/>
+        </w:rPr>
+        <w:t xml:space="preserve">PotatoDB – Node.js library for creating filesystem-based JSON </w:t>
       </w:r>
       <w:r>
         <w:rPr>
@@ -1733,7 +1530,7 @@
         </w:rPr>
         <w:t xml:space="preserve">         </w:t>
       </w:r>
-      <w:hyperlink r:id="rId12" w:history="1">
+      <w:hyperlink r:id="rId14" w:history="1">
         <w:r>
           <w:rPr>
             <w:rStyle w:val="Hyperlink"/>
@@ -1785,19 +1582,8 @@
           <w:szCs w:val="24"/>
           <w:lang w:val="en-US"/>
         </w:rPr>
-        <w:t xml:space="preserve"> and explored publishing libraries on </w:t>
-      </w:r>
-      <w:proofErr w:type="spellStart"/>
-      <w:r>
-        <w:rPr>
-          <w:rFonts w:asciiTheme="majorBidi" w:hAnsiTheme="majorBidi" w:cstheme="majorBidi"/>
-          <w:sz w:val="24"/>
-          <w:szCs w:val="24"/>
-          <w:lang w:val="en-US"/>
-        </w:rPr>
-        <w:t>npm</w:t>
-      </w:r>
-      <w:proofErr w:type="spellEnd"/>
+        <w:t xml:space="preserve"> and explored publishing libraries on npm</w:t>
+      </w:r>
     </w:p>
     <w:p>
       <w:pPr>
@@ -1872,25 +1658,7 @@
           <w:szCs w:val="24"/>
           <w:lang w:val="en-US"/>
         </w:rPr>
-        <w:t xml:space="preserve">       </w:t>
-      </w:r>
-      <w:r>
-        <w:rPr>
-          <w:rFonts w:asciiTheme="majorBidi" w:hAnsiTheme="majorBidi" w:cstheme="majorBidi"/>
-          <w:sz w:val="24"/>
-          <w:szCs w:val="24"/>
-          <w:lang w:val="en-US"/>
-        </w:rPr>
-        <w:t xml:space="preserve">More </w:t>
-      </w:r>
-      <w:r>
-        <w:rPr>
-          <w:rFonts w:asciiTheme="majorBidi" w:hAnsiTheme="majorBidi" w:cstheme="majorBidi"/>
-          <w:sz w:val="24"/>
-          <w:szCs w:val="24"/>
-          <w:lang w:val="en-US"/>
-        </w:rPr>
-        <w:t>projects</w:t>
+        <w:t xml:space="preserve">       More projects</w:t>
       </w:r>
       <w:r>
         <w:rPr>
@@ -1910,8 +1678,7 @@
         </w:rPr>
         <w:t xml:space="preserve"> available on my portfolio: </w:t>
       </w:r>
-      <w:hyperlink r:id="rId13" w:history="1">
-        <w:proofErr w:type="spellStart"/>
+      <w:hyperlink r:id="rId15" w:history="1">
         <w:r>
           <w:rPr>
             <w:rStyle w:val="Hyperlink"/>
@@ -1922,7 +1689,6 @@
           </w:rPr>
           <w:t>bakour.dev</w:t>
         </w:r>
-        <w:proofErr w:type="spellEnd"/>
       </w:hyperlink>
     </w:p>
     <w:sectPr>
@@ -1936,7 +1702,7 @@
 </file>
 
 <file path=word/endnotes.xml><?xml version="1.0" encoding="utf-8"?>
-<w:endnotes xmlns:wpc="http://schemas.microsoft.com/office/word/2010/wordprocessingCanvas" xmlns:cx="http://schemas.microsoft.com/office/drawing/2014/chartex" xmlns:cx1="http://schemas.microsoft.com/office/drawing/2015/9/8/chartex" xmlns:cx2="http://schemas.microsoft.com/office/drawing/2015/10/21/chartex" xmlns:cx3="http://schemas.microsoft.com/office/drawing/2016/5/9/chartex" xmlns:cx4="http://schemas.microsoft.com/office/drawing/2016/5/10/chartex" xmlns:cx5="http://schemas.microsoft.com/office/drawing/2016/5/11/chartex" xmlns:cx6="http://schemas.microsoft.com/office/drawing/2016/5/12/chartex" xmlns:cx7="http://schemas.microsoft.com/office/drawing/2016/5/13/chartex" xmlns:cx8="http://schemas.microsoft.com/office/drawing/2016/5/14/chartex" xmlns:mc="http://schemas.openxmlformats.org/markup-compatibility/2006" xmlns:aink="http://schemas.microsoft.com/office/drawing/2016/ink" xmlns:am3d="http://schemas.microsoft.com/office/drawing/2017/model3d" xmlns:o="urn:schemas-microsoft-com:office:office" xmlns:oel="http://schemas.microsoft.com/office/2019/extlst" xmlns:r="http://schemas.openxmlformats.org/officeDocument/2006/relationships" xmlns:m="http://schemas.openxmlformats.org/officeDocument/2006/math" xmlns:v="urn:schemas-microsoft-com:vml" xmlns:wp14="http://schemas.microsoft.com/office/word/2010/wordprocessingDrawing" xmlns:wp="http://schemas.openxmlformats.org/drawingml/2006/wordprocessingDrawing" xmlns:w10="urn:schemas-microsoft-com:office:word" xmlns:w="http://schemas.openxmlformats.org/wordprocessingml/2006/main" xmlns:w14="http://schemas.microsoft.com/office/word/2010/wordml" xmlns:w15="http://schemas.microsoft.com/office/word/2012/wordml" xmlns:w16cex="http://schemas.microsoft.com/office/word/2018/wordml/cex" xmlns:w16cid="http://schemas.microsoft.com/office/word/2016/wordml/cid" xmlns:w16="http://schemas.microsoft.com/office/word/2018/wordml" xmlns:w16du="http://schemas.microsoft.com/office/word/2023/wordml/word16du" xmlns:w16sdtdh="http://schemas.microsoft.com/office/word/2020/wordml/sdtdatahash" xmlns:w16se="http://schemas.microsoft.com/office/word/2015/wordml/symex" xmlns:wpg="http://schemas.microsoft.com/office/word/2010/wordprocessingGroup" xmlns:wpi="http://schemas.microsoft.com/office/word/2010/wordprocessingInk" xmlns:wne="http://schemas.microsoft.com/office/word/2006/wordml" xmlns:wps="http://schemas.microsoft.com/office/word/2010/wordprocessingShape" mc:Ignorable="w14 w15 w16se w16cid w16 w16cex w16sdtdh w16du wp14">
+<w:endnotes xmlns:wpc="http://schemas.microsoft.com/office/word/2010/wordprocessingCanvas" xmlns:cx="http://schemas.microsoft.com/office/drawing/2014/chartex" xmlns:cx1="http://schemas.microsoft.com/office/drawing/2015/9/8/chartex" xmlns:cx2="http://schemas.microsoft.com/office/drawing/2015/10/21/chartex" xmlns:cx3="http://schemas.microsoft.com/office/drawing/2016/5/9/chartex" xmlns:cx4="http://schemas.microsoft.com/office/drawing/2016/5/10/chartex" xmlns:cx5="http://schemas.microsoft.com/office/drawing/2016/5/11/chartex" xmlns:cx6="http://schemas.microsoft.com/office/drawing/2016/5/12/chartex" xmlns:cx7="http://schemas.microsoft.com/office/drawing/2016/5/13/chartex" xmlns:cx8="http://schemas.microsoft.com/office/drawing/2016/5/14/chartex" xmlns:mc="http://schemas.openxmlformats.org/markup-compatibility/2006" xmlns:aink="http://schemas.microsoft.com/office/drawing/2016/ink" xmlns:am3d="http://schemas.microsoft.com/office/drawing/2017/model3d" xmlns:o="urn:schemas-microsoft-com:office:office" xmlns:oel="http://schemas.microsoft.com/office/2019/extlst" xmlns:r="http://schemas.openxmlformats.org/officeDocument/2006/relationships" xmlns:m="http://schemas.openxmlformats.org/officeDocument/2006/math" xmlns:v="urn:schemas-microsoft-com:vml" xmlns:wp14="http://schemas.microsoft.com/office/word/2010/wordprocessingDrawing" xmlns:wp="http://schemas.openxmlformats.org/drawingml/2006/wordprocessingDrawing" xmlns:w10="urn:schemas-microsoft-com:office:word" xmlns:w="http://schemas.openxmlformats.org/wordprocessingml/2006/main" xmlns:w14="http://schemas.microsoft.com/office/word/2010/wordml" xmlns:w15="http://schemas.microsoft.com/office/word/2012/wordml" xmlns:w16cex="http://schemas.microsoft.com/office/word/2018/wordml/cex" xmlns:w16cid="http://schemas.microsoft.com/office/word/2016/wordml/cid" xmlns:w16="http://schemas.microsoft.com/office/word/2018/wordml" xmlns:w16du="http://schemas.microsoft.com/office/word/2023/wordml/word16du" xmlns:w16sdtdh="http://schemas.microsoft.com/office/word/2020/wordml/sdtdatahash" xmlns:w16sdtfl="http://schemas.microsoft.com/office/word/2024/wordml/sdtformatlock" xmlns:w16se="http://schemas.microsoft.com/office/word/2015/wordml/symex" xmlns:wpg="http://schemas.microsoft.com/office/word/2010/wordprocessingGroup" xmlns:wpi="http://schemas.microsoft.com/office/word/2010/wordprocessingInk" xmlns:wne="http://schemas.microsoft.com/office/word/2006/wordml" xmlns:wps="http://schemas.microsoft.com/office/word/2010/wordprocessingShape" mc:Ignorable="w14 w15 w16se w16cid w16 w16cex w16sdtdh w16sdtfl w16du wp14">
   <w:endnote w:type="separator" w:id="-1">
     <w:p>
       <w:pPr>
@@ -1961,7 +1727,7 @@
 </file>
 
 <file path=word/footnotes.xml><?xml version="1.0" encoding="utf-8"?>
-<w:footnotes xmlns:wpc="http://schemas.microsoft.com/office/word/2010/wordprocessingCanvas" xmlns:cx="http://schemas.microsoft.com/office/drawing/2014/chartex" xmlns:cx1="http://schemas.microsoft.com/office/drawing/2015/9/8/chartex" xmlns:cx2="http://schemas.microsoft.com/office/drawing/2015/10/21/chartex" xmlns:cx3="http://schemas.microsoft.com/office/drawing/2016/5/9/chartex" xmlns:cx4="http://schemas.microsoft.com/office/drawing/2016/5/10/chartex" xmlns:cx5="http://schemas.microsoft.com/office/drawing/2016/5/11/chartex" xmlns:cx6="http://schemas.microsoft.com/office/drawing/2016/5/12/chartex" xmlns:cx7="http://schemas.microsoft.com/office/drawing/2016/5/13/chartex" xmlns:cx8="http://schemas.microsoft.com/office/drawing/2016/5/14/chartex" xmlns:mc="http://schemas.openxmlformats.org/markup-compatibility/2006" xmlns:aink="http://schemas.microsoft.com/office/drawing/2016/ink" xmlns:am3d="http://schemas.microsoft.com/office/drawing/2017/model3d" xmlns:o="urn:schemas-microsoft-com:office:office" xmlns:oel="http://schemas.microsoft.com/office/2019/extlst" xmlns:r="http://schemas.openxmlformats.org/officeDocument/2006/relationships" xmlns:m="http://schemas.openxmlformats.org/officeDocument/2006/math" xmlns:v="urn:schemas-microsoft-com:vml" xmlns:wp14="http://schemas.microsoft.com/office/word/2010/wordprocessingDrawing" xmlns:wp="http://schemas.openxmlformats.org/drawingml/2006/wordprocessingDrawing" xmlns:w10="urn:schemas-microsoft-com:office:word" xmlns:w="http://schemas.openxmlformats.org/wordprocessingml/2006/main" xmlns:w14="http://schemas.microsoft.com/office/word/2010/wordml" xmlns:w15="http://schemas.microsoft.com/office/word/2012/wordml" xmlns:w16cex="http://schemas.microsoft.com/office/word/2018/wordml/cex" xmlns:w16cid="http://schemas.microsoft.com/office/word/2016/wordml/cid" xmlns:w16="http://schemas.microsoft.com/office/word/2018/wordml" xmlns:w16du="http://schemas.microsoft.com/office/word/2023/wordml/word16du" xmlns:w16sdtdh="http://schemas.microsoft.com/office/word/2020/wordml/sdtdatahash" xmlns:w16se="http://schemas.microsoft.com/office/word/2015/wordml/symex" xmlns:wpg="http://schemas.microsoft.com/office/word/2010/wordprocessingGroup" xmlns:wpi="http://schemas.microsoft.com/office/word/2010/wordprocessingInk" xmlns:wne="http://schemas.microsoft.com/office/word/2006/wordml" xmlns:wps="http://schemas.microsoft.com/office/word/2010/wordprocessingShape" mc:Ignorable="w14 w15 w16se w16cid w16 w16cex w16sdtdh w16du wp14">
+<w:footnotes xmlns:wpc="http://schemas.microsoft.com/office/word/2010/wordprocessingCanvas" xmlns:cx="http://schemas.microsoft.com/office/drawing/2014/chartex" xmlns:cx1="http://schemas.microsoft.com/office/drawing/2015/9/8/chartex" xmlns:cx2="http://schemas.microsoft.com/office/drawing/2015/10/21/chartex" xmlns:cx3="http://schemas.microsoft.com/office/drawing/2016/5/9/chartex" xmlns:cx4="http://schemas.microsoft.com/office/drawing/2016/5/10/chartex" xmlns:cx5="http://schemas.microsoft.com/office/drawing/2016/5/11/chartex" xmlns:cx6="http://schemas.microsoft.com/office/drawing/2016/5/12/chartex" xmlns:cx7="http://schemas.microsoft.com/office/drawing/2016/5/13/chartex" xmlns:cx8="http://schemas.microsoft.com/office/drawing/2016/5/14/chartex" xmlns:mc="http://schemas.openxmlformats.org/markup-compatibility/2006" xmlns:aink="http://schemas.microsoft.com/office/drawing/2016/ink" xmlns:am3d="http://schemas.microsoft.com/office/drawing/2017/model3d" xmlns:o="urn:schemas-microsoft-com:office:office" xmlns:oel="http://schemas.microsoft.com/office/2019/extlst" xmlns:r="http://schemas.openxmlformats.org/officeDocument/2006/relationships" xmlns:m="http://schemas.openxmlformats.org/officeDocument/2006/math" xmlns:v="urn:schemas-microsoft-com:vml" xmlns:wp14="http://schemas.microsoft.com/office/word/2010/wordprocessingDrawing" xmlns:wp="http://schemas.openxmlformats.org/drawingml/2006/wordprocessingDrawing" xmlns:w10="urn:schemas-microsoft-com:office:word" xmlns:w="http://schemas.openxmlformats.org/wordprocessingml/2006/main" xmlns:w14="http://schemas.microsoft.com/office/word/2010/wordml" xmlns:w15="http://schemas.microsoft.com/office/word/2012/wordml" xmlns:w16cex="http://schemas.microsoft.com/office/word/2018/wordml/cex" xmlns:w16cid="http://schemas.microsoft.com/office/word/2016/wordml/cid" xmlns:w16="http://schemas.microsoft.com/office/word/2018/wordml" xmlns:w16du="http://schemas.microsoft.com/office/word/2023/wordml/word16du" xmlns:w16sdtdh="http://schemas.microsoft.com/office/word/2020/wordml/sdtdatahash" xmlns:w16sdtfl="http://schemas.microsoft.com/office/word/2024/wordml/sdtformatlock" xmlns:w16se="http://schemas.microsoft.com/office/word/2015/wordml/symex" xmlns:wpg="http://schemas.microsoft.com/office/word/2010/wordprocessingGroup" xmlns:wpi="http://schemas.microsoft.com/office/word/2010/wordprocessingInk" xmlns:wne="http://schemas.microsoft.com/office/word/2006/wordml" xmlns:wps="http://schemas.microsoft.com/office/word/2010/wordprocessingShape" mc:Ignorable="w14 w15 w16se w16cid w16 w16cex w16sdtdh w16sdtfl w16du wp14">
   <w:footnote w:type="separator" w:id="-1">
     <w:p>
       <w:pPr>
@@ -1986,7 +1752,7 @@
 </file>
 
 <file path=word/numbering.xml><?xml version="1.0" encoding="utf-8"?>
-<w:numbering xmlns:wpc="http://schemas.microsoft.com/office/word/2010/wordprocessingCanvas" xmlns:cx="http://schemas.microsoft.com/office/drawing/2014/chartex" xmlns:cx1="http://schemas.microsoft.com/office/drawing/2015/9/8/chartex" xmlns:cx2="http://schemas.microsoft.com/office/drawing/2015/10/21/chartex" xmlns:cx3="http://schemas.microsoft.com/office/drawing/2016/5/9/chartex" xmlns:cx4="http://schemas.microsoft.com/office/drawing/2016/5/10/chartex" xmlns:cx5="http://schemas.microsoft.com/office/drawing/2016/5/11/chartex" xmlns:cx6="http://schemas.microsoft.com/office/drawing/2016/5/12/chartex" xmlns:cx7="http://schemas.microsoft.com/office/drawing/2016/5/13/chartex" xmlns:cx8="http://schemas.microsoft.com/office/drawing/2016/5/14/chartex" xmlns:mc="http://schemas.openxmlformats.org/markup-compatibility/2006" xmlns:aink="http://schemas.microsoft.com/office/drawing/2016/ink" xmlns:am3d="http://schemas.microsoft.com/office/drawing/2017/model3d" xmlns:o="urn:schemas-microsoft-com:office:office" xmlns:oel="http://schemas.microsoft.com/office/2019/extlst" xmlns:r="http://schemas.openxmlformats.org/officeDocument/2006/relationships" xmlns:m="http://schemas.openxmlformats.org/officeDocument/2006/math" xmlns:v="urn:schemas-microsoft-com:vml" xmlns:wp14="http://schemas.microsoft.com/office/word/2010/wordprocessingDrawing" xmlns:wp="http://schemas.openxmlformats.org/drawingml/2006/wordprocessingDrawing" xmlns:w10="urn:schemas-microsoft-com:office:word" xmlns:w="http://schemas.openxmlformats.org/wordprocessingml/2006/main" xmlns:w14="http://schemas.microsoft.com/office/word/2010/wordml" xmlns:w15="http://schemas.microsoft.com/office/word/2012/wordml" xmlns:w16cex="http://schemas.microsoft.com/office/word/2018/wordml/cex" xmlns:w16cid="http://schemas.microsoft.com/office/word/2016/wordml/cid" xmlns:w16="http://schemas.microsoft.com/office/word/2018/wordml" xmlns:w16du="http://schemas.microsoft.com/office/word/2023/wordml/word16du" xmlns:w16sdtdh="http://schemas.microsoft.com/office/word/2020/wordml/sdtdatahash" xmlns:w16se="http://schemas.microsoft.com/office/word/2015/wordml/symex" xmlns:wpg="http://schemas.microsoft.com/office/word/2010/wordprocessingGroup" xmlns:wpi="http://schemas.microsoft.com/office/word/2010/wordprocessingInk" xmlns:wne="http://schemas.microsoft.com/office/word/2006/wordml" xmlns:wps="http://schemas.microsoft.com/office/word/2010/wordprocessingShape" mc:Ignorable="w14 w15 w16se w16cid w16 w16cex w16sdtdh w16du wp14">
+<w:numbering xmlns:wpc="http://schemas.microsoft.com/office/word/2010/wordprocessingCanvas" xmlns:cx="http://schemas.microsoft.com/office/drawing/2014/chartex" xmlns:cx1="http://schemas.microsoft.com/office/drawing/2015/9/8/chartex" xmlns:cx2="http://schemas.microsoft.com/office/drawing/2015/10/21/chartex" xmlns:cx3="http://schemas.microsoft.com/office/drawing/2016/5/9/chartex" xmlns:cx4="http://schemas.microsoft.com/office/drawing/2016/5/10/chartex" xmlns:cx5="http://schemas.microsoft.com/office/drawing/2016/5/11/chartex" xmlns:cx6="http://schemas.microsoft.com/office/drawing/2016/5/12/chartex" xmlns:cx7="http://schemas.microsoft.com/office/drawing/2016/5/13/chartex" xmlns:cx8="http://schemas.microsoft.com/office/drawing/2016/5/14/chartex" xmlns:mc="http://schemas.openxmlformats.org/markup-compatibility/2006" xmlns:aink="http://schemas.microsoft.com/office/drawing/2016/ink" xmlns:am3d="http://schemas.microsoft.com/office/drawing/2017/model3d" xmlns:o="urn:schemas-microsoft-com:office:office" xmlns:oel="http://schemas.microsoft.com/office/2019/extlst" xmlns:r="http://schemas.openxmlformats.org/officeDocument/2006/relationships" xmlns:m="http://schemas.openxmlformats.org/officeDocument/2006/math" xmlns:v="urn:schemas-microsoft-com:vml" xmlns:wp14="http://schemas.microsoft.com/office/word/2010/wordprocessingDrawing" xmlns:wp="http://schemas.openxmlformats.org/drawingml/2006/wordprocessingDrawing" xmlns:w10="urn:schemas-microsoft-com:office:word" xmlns:w="http://schemas.openxmlformats.org/wordprocessingml/2006/main" xmlns:w14="http://schemas.microsoft.com/office/word/2010/wordml" xmlns:w15="http://schemas.microsoft.com/office/word/2012/wordml" xmlns:w16cex="http://schemas.microsoft.com/office/word/2018/wordml/cex" xmlns:w16cid="http://schemas.microsoft.com/office/word/2016/wordml/cid" xmlns:w16="http://schemas.microsoft.com/office/word/2018/wordml" xmlns:w16du="http://schemas.microsoft.com/office/word/2023/wordml/word16du" xmlns:w16sdtdh="http://schemas.microsoft.com/office/word/2020/wordml/sdtdatahash" xmlns:w16sdtfl="http://schemas.microsoft.com/office/word/2024/wordml/sdtformatlock" xmlns:w16se="http://schemas.microsoft.com/office/word/2015/wordml/symex" xmlns:wpg="http://schemas.microsoft.com/office/word/2010/wordprocessingGroup" xmlns:wpi="http://schemas.microsoft.com/office/word/2010/wordprocessingInk" xmlns:wne="http://schemas.microsoft.com/office/word/2006/wordml" xmlns:wps="http://schemas.microsoft.com/office/word/2010/wordprocessingShape" mc:Ignorable="w14 w15 w16se w16cid w16 w16cex w16sdtdh w16sdtfl w16du wp14">
   <w:abstractNum w:abstractNumId="0" w15:restartNumberingAfterBreak="0">
     <w:nsid w:val="03B85DFA"/>
     <w:multiLevelType w:val="hybridMultilevel"/>
@@ -2800,7 +2566,7 @@
 </file>
 
 <file path=word/styles.xml><?xml version="1.0" encoding="utf-8"?>
-<w:styles xmlns:mc="http://schemas.openxmlformats.org/markup-compatibility/2006" xmlns:r="http://schemas.openxmlformats.org/officeDocument/2006/relationships" xmlns:w="http://schemas.openxmlformats.org/wordprocessingml/2006/main" xmlns:w14="http://schemas.microsoft.com/office/word/2010/wordml" xmlns:w15="http://schemas.microsoft.com/office/word/2012/wordml" xmlns:w16cex="http://schemas.microsoft.com/office/word/2018/wordml/cex" xmlns:w16cid="http://schemas.microsoft.com/office/word/2016/wordml/cid" xmlns:w16="http://schemas.microsoft.com/office/word/2018/wordml" xmlns:w16du="http://schemas.microsoft.com/office/word/2023/wordml/word16du" xmlns:w16sdtdh="http://schemas.microsoft.com/office/word/2020/wordml/sdtdatahash" xmlns:w16se="http://schemas.microsoft.com/office/word/2015/wordml/symex" mc:Ignorable="w14 w15 w16se w16cid w16 w16cex w16sdtdh w16du">
+<w:styles xmlns:mc="http://schemas.openxmlformats.org/markup-compatibility/2006" xmlns:r="http://schemas.openxmlformats.org/officeDocument/2006/relationships" xmlns:w="http://schemas.openxmlformats.org/wordprocessingml/2006/main" xmlns:w14="http://schemas.microsoft.com/office/word/2010/wordml" xmlns:w15="http://schemas.microsoft.com/office/word/2012/wordml" xmlns:w16cex="http://schemas.microsoft.com/office/word/2018/wordml/cex" xmlns:w16cid="http://schemas.microsoft.com/office/word/2016/wordml/cid" xmlns:w16="http://schemas.microsoft.com/office/word/2018/wordml" xmlns:w16du="http://schemas.microsoft.com/office/word/2023/wordml/word16du" xmlns:w16sdtdh="http://schemas.microsoft.com/office/word/2020/wordml/sdtdatahash" xmlns:w16sdtfl="http://schemas.microsoft.com/office/word/2024/wordml/sdtformatlock" xmlns:w16se="http://schemas.microsoft.com/office/word/2015/wordml/symex" mc:Ignorable="w14 w15 w16se w16cid w16 w16cex w16sdtdh w16sdtfl w16du">
   <w:docDefaults>
     <w:rPrDefault>
       <w:rPr>

</xml_diff>